<commit_message>
modified scrum meeting 4
</commit_message>
<xml_diff>
--- a/Scrum_Meetings/SCRUM-MEETING-Template4.docx
+++ b/Scrum_Meetings/SCRUM-MEETING-Template4.docx
@@ -20,7 +20,13 @@
         <w:t> </w:t>
       </w:r>
       <w:r>
-        <w:t>SCRUM MEETING WEEK ()</w:t>
+        <w:t>SCRUM MEETING WEEK (</w:t>
+      </w:r>
+      <w:r>
+        <w:t>4</w:t>
+      </w:r>
+      <w:r>
+        <w:t>)</w:t>
       </w:r>
     </w:p>
     <w:p>
@@ -92,7 +98,7 @@
           <w:szCs w:val="34"/>
         </w:rPr>
         <w:drawing>
-          <wp:inline distT="0" distB="0" distL="0" distR="0" wp14:anchorId="79682000" wp14:editId="2AA0A4C6">
+          <wp:inline distT="0" distB="0" distL="0" distR="0" wp14:anchorId="39363018" wp14:editId="6EDFED7F">
             <wp:extent cx="157163" cy="157163"/>
             <wp:effectExtent l="0" t="0" r="0" b="0"/>
             <wp:docPr id="1499542647" name="Picture 4" descr=":white_check_mark:"/>
@@ -297,6 +303,18 @@
                 <w:rFonts w:ascii="Times New Roman" w:eastAsia="Times New Roman" w:hAnsi="Times New Roman" w:cs="Times New Roman"/>
               </w:rPr>
             </w:pPr>
+            <w:r>
+              <w:rPr>
+                <w:rFonts w:ascii="Times New Roman" w:eastAsia="Times New Roman" w:hAnsi="Times New Roman" w:cs="Times New Roman"/>
+              </w:rPr>
+              <w:t xml:space="preserve"> </w:t>
+            </w:r>
+            <w:r>
+              <w:rPr>
+                <w:rFonts w:ascii="Times New Roman" w:eastAsia="Times New Roman" w:hAnsi="Times New Roman" w:cs="Times New Roman"/>
+              </w:rPr>
+              <w:t>- Listing M3 requirements</w:t>
+            </w:r>
           </w:p>
           <w:p>
             <w:pPr>
@@ -345,6 +363,60 @@
               <w:t>​​</w:t>
             </w:r>
           </w:p>
+          <w:p>
+            <w:pPr>
+              <w:pStyle w:val="NormalWeb"/>
+              <w:spacing w:before="0" w:beforeAutospacing="0" w:after="0" w:afterAutospacing="0"/>
+              <w:rPr>
+                <w:lang w:eastAsia="ja-JP"/>
+              </w:rPr>
+            </w:pPr>
+            <w:r>
+              <w:rPr>
+                <w:lang w:val="en-US" w:eastAsia="ja-JP"/>
+              </w:rPr>
+              <w:t xml:space="preserve"> </w:t>
+            </w:r>
+            <w:r>
+              <w:rPr>
+                <w:color w:val="000000"/>
+                <w:lang w:eastAsia="ja-JP"/>
+              </w:rPr>
+              <w:t>- Creating issues</w:t>
+            </w:r>
+          </w:p>
+          <w:p>
+            <w:pPr>
+              <w:rPr>
+                <w:rFonts w:ascii="Times New Roman" w:eastAsia="Times New Roman" w:hAnsi="Times New Roman" w:cs="Times New Roman"/>
+                <w:lang w:eastAsia="ja-JP"/>
+              </w:rPr>
+            </w:pPr>
+            <w:r>
+              <w:rPr>
+                <w:rFonts w:ascii="Times New Roman" w:eastAsia="Times New Roman" w:hAnsi="Times New Roman" w:cs="Times New Roman"/>
+                <w:color w:val="000000"/>
+                <w:lang w:eastAsia="ja-JP"/>
+              </w:rPr>
+              <w:t xml:space="preserve"> - Confirming tasks </w:t>
+            </w:r>
+          </w:p>
+          <w:p>
+            <w:pPr>
+              <w:rPr>
+                <w:rFonts w:ascii="Times New Roman" w:eastAsia="Times New Roman" w:hAnsi="Times New Roman" w:cs="Times New Roman"/>
+                <w:lang w:eastAsia="ja-JP"/>
+              </w:rPr>
+            </w:pPr>
+          </w:p>
+          <w:p>
+            <w:pPr>
+              <w:rPr>
+                <w:rFonts w:ascii="Times New Roman" w:eastAsia="Times New Roman" w:hAnsi="Times New Roman" w:cs="Times New Roman"/>
+                <w:lang w:val="en-US" w:eastAsia="ja-JP"/>
+              </w:rPr>
+            </w:pPr>
+          </w:p>
         </w:tc>
         <w:tc>
           <w:tcPr>
@@ -362,6 +434,25 @@
                 <w:rFonts w:ascii="Times New Roman" w:eastAsia="Times New Roman" w:hAnsi="Times New Roman" w:cs="Times New Roman"/>
               </w:rPr>
               <w:t>​​</w:t>
+            </w:r>
+          </w:p>
+          <w:p>
+            <w:pPr>
+              <w:rPr>
+                <w:rFonts w:ascii="Times New Roman" w:eastAsia="Times New Roman" w:hAnsi="Times New Roman" w:cs="Times New Roman"/>
+              </w:rPr>
+            </w:pPr>
+            <w:r>
+              <w:rPr>
+                <w:rFonts w:ascii="Times New Roman" w:eastAsia="Times New Roman" w:hAnsi="Times New Roman" w:cs="Times New Roman"/>
+              </w:rPr>
+              <w:t xml:space="preserve"> </w:t>
+            </w:r>
+            <w:r>
+              <w:rPr>
+                <w:rFonts w:ascii="Times New Roman" w:eastAsia="Times New Roman" w:hAnsi="Times New Roman" w:cs="Times New Roman"/>
+              </w:rPr>
+              <w:t>- Notify the distributed issues</w:t>
             </w:r>
           </w:p>
         </w:tc>
@@ -436,7 +527,7 @@
           <w:szCs w:val="34"/>
         </w:rPr>
         <w:drawing>
-          <wp:inline distT="0" distB="0" distL="0" distR="0">
+          <wp:inline distT="0" distB="0" distL="0" distR="0" wp14:anchorId="1FA706BE" wp14:editId="65BA6630">
             <wp:extent cx="171450" cy="171450"/>
             <wp:effectExtent l="0" t="0" r="6350" b="6350"/>
             <wp:docPr id="922092399" name="Picture 3" descr=":busts_in_silhouette:"/>
@@ -509,7 +600,7 @@
     </w:p>
     <w:tbl>
       <w:tblPr>
-        <w:tblW w:w="7792" w:type="dxa"/>
+        <w:tblW w:w="9493" w:type="dxa"/>
         <w:tblBorders>
           <w:top w:val="single" w:sz="4" w:space="0" w:color="auto"/>
           <w:left w:val="single" w:sz="4" w:space="0" w:color="auto"/>
@@ -528,7 +619,7 @@
       </w:tblPr>
       <w:tblGrid>
         <w:gridCol w:w="4957"/>
-        <w:gridCol w:w="2835"/>
+        <w:gridCol w:w="4536"/>
       </w:tblGrid>
       <w:tr>
         <w:tc>
@@ -566,7 +657,7 @@
         </w:tc>
         <w:tc>
           <w:tcPr>
-            <w:tcW w:w="2835" w:type="dxa"/>
+            <w:tcW w:w="4536" w:type="dxa"/>
             <w:shd w:val="clear" w:color="auto" w:fill="DEEBFF"/>
             <w:hideMark/>
           </w:tcPr>
@@ -619,42 +710,118 @@
                 <w:rFonts w:ascii="Times New Roman" w:eastAsia="Times New Roman" w:hAnsi="Times New Roman" w:cs="Times New Roman"/>
                 <w:spacing w:val="-1"/>
               </w:rPr>
-              <w:t>​​</w:t>
-            </w:r>
-            <w:r>
-              <w:rPr>
-                <w:rFonts w:ascii="Times New Roman" w:eastAsia="Times New Roman" w:hAnsi="Times New Roman" w:cs="Times New Roman"/>
-                <w:spacing w:val="-1"/>
-              </w:rPr>
-              <w:t xml:space="preserve"> </w:t>
+              <w:t xml:space="preserve">​​ </w:t>
+            </w:r>
+            <w:r>
+              <w:rPr>
+                <w:rFonts w:ascii="Times New Roman" w:eastAsia="Times New Roman" w:hAnsi="Times New Roman" w:cs="Times New Roman"/>
+                <w:spacing w:val="-1"/>
+              </w:rPr>
+              <w:t>Taii Hirano</w:t>
             </w:r>
           </w:p>
         </w:tc>
         <w:tc>
           <w:tcPr>
-            <w:tcW w:w="2835" w:type="dxa"/>
+            <w:tcW w:w="4536" w:type="dxa"/>
             <w:hideMark/>
           </w:tcPr>
           <w:p>
             <w:pPr>
-              <w:rPr>
-                <w:rFonts w:ascii="Times New Roman" w:eastAsia="Times New Roman" w:hAnsi="Times New Roman" w:cs="Times New Roman"/>
-                <w:spacing w:val="-1"/>
-              </w:rPr>
-            </w:pPr>
-            <w:r>
-              <w:rPr>
-                <w:rFonts w:ascii="Times New Roman" w:eastAsia="Times New Roman" w:hAnsi="Times New Roman" w:cs="Times New Roman"/>
-                <w:spacing w:val="-1"/>
-              </w:rPr>
-              <w:t>​​</w:t>
-            </w:r>
-            <w:r>
-              <w:rPr>
-                <w:rFonts w:ascii="Times New Roman" w:eastAsia="Times New Roman" w:hAnsi="Times New Roman" w:cs="Times New Roman"/>
-                <w:spacing w:val="-1"/>
-              </w:rPr>
-              <w:t xml:space="preserve"> </w:t>
+              <w:pStyle w:val="NormalWeb"/>
+              <w:spacing w:before="0" w:beforeAutospacing="0" w:after="0" w:afterAutospacing="0"/>
+            </w:pPr>
+            <w:r>
+              <w:rPr>
+                <w:spacing w:val="-1"/>
+              </w:rPr>
+              <w:t>​</w:t>
+            </w:r>
+            <w:r>
+              <w:rPr>
+                <w:spacing w:val="-1"/>
+              </w:rPr>
+              <w:t xml:space="preserve">​ </w:t>
+            </w:r>
+            <w:r>
+              <w:rPr>
+                <w:color w:val="000000"/>
+              </w:rPr>
+              <w:t>Team</w:t>
+            </w:r>
+            <w:r>
+              <w:rPr>
+                <w:color w:val="000000"/>
+              </w:rPr>
+              <w:t xml:space="preserve"> member</w:t>
+            </w:r>
+          </w:p>
+          <w:p>
+            <w:pPr>
+              <w:pStyle w:val="NormalWeb"/>
+              <w:numPr>
+                <w:ilvl w:val="0"/>
+                <w:numId w:val="9"/>
+              </w:numPr>
+              <w:spacing w:before="0" w:beforeAutospacing="0" w:after="0" w:afterAutospacing="0"/>
+              <w:textAlignment w:val="baseline"/>
+              <w:rPr>
+                <w:color w:val="000000"/>
+              </w:rPr>
+            </w:pPr>
+            <w:r>
+              <w:rPr>
+                <w:color w:val="000000"/>
+              </w:rPr>
+              <w:t>Design layout of Admin Dashboard</w:t>
+            </w:r>
+          </w:p>
+          <w:p>
+            <w:pPr>
+              <w:pStyle w:val="NormalWeb"/>
+              <w:numPr>
+                <w:ilvl w:val="0"/>
+                <w:numId w:val="9"/>
+              </w:numPr>
+              <w:spacing w:before="0" w:beforeAutospacing="0" w:after="0" w:afterAutospacing="0"/>
+              <w:textAlignment w:val="baseline"/>
+              <w:rPr>
+                <w:color w:val="000000"/>
+              </w:rPr>
+            </w:pPr>
+            <w:r>
+              <w:rPr>
+                <w:color w:val="000000"/>
+              </w:rPr>
+              <w:t xml:space="preserve">Create a </w:t>
+            </w:r>
+            <w:proofErr w:type="gramStart"/>
+            <w:r>
+              <w:rPr>
+                <w:color w:val="000000"/>
+              </w:rPr>
+              <w:t>logo</w:t>
+            </w:r>
+            <w:proofErr w:type="gramEnd"/>
+          </w:p>
+          <w:p>
+            <w:pPr>
+              <w:pStyle w:val="NormalWeb"/>
+              <w:numPr>
+                <w:ilvl w:val="0"/>
+                <w:numId w:val="9"/>
+              </w:numPr>
+              <w:spacing w:before="0" w:beforeAutospacing="0" w:after="0" w:afterAutospacing="0"/>
+              <w:textAlignment w:val="baseline"/>
+              <w:rPr>
+                <w:color w:val="000000"/>
+              </w:rPr>
+            </w:pPr>
+            <w:r>
+              <w:rPr>
+                <w:color w:val="000000"/>
+              </w:rPr>
+              <w:t>Create a sequence diagram</w:t>
             </w:r>
           </w:p>
         </w:tc>
@@ -674,19 +841,111 @@
                 <w:spacing w:val="-1"/>
               </w:rPr>
             </w:pPr>
+            <w:r>
+              <w:rPr>
+                <w:rFonts w:ascii="Times New Roman" w:eastAsia="Times New Roman" w:hAnsi="Times New Roman" w:cs="Times New Roman"/>
+                <w:spacing w:val="-1"/>
+              </w:rPr>
+              <w:t xml:space="preserve"> </w:t>
+            </w:r>
+            <w:r>
+              <w:rPr>
+                <w:rFonts w:ascii="Times New Roman" w:eastAsia="Times New Roman" w:hAnsi="Times New Roman" w:cs="Times New Roman"/>
+                <w:spacing w:val="-1"/>
+              </w:rPr>
+              <w:t>Leo Kaiya</w:t>
+            </w:r>
           </w:p>
         </w:tc>
         <w:tc>
           <w:tcPr>
-            <w:tcW w:w="2835" w:type="dxa"/>
+            <w:tcW w:w="4536" w:type="dxa"/>
           </w:tcPr>
           <w:p>
             <w:pPr>
-              <w:rPr>
-                <w:rFonts w:ascii="Times New Roman" w:eastAsia="Times New Roman" w:hAnsi="Times New Roman" w:cs="Times New Roman"/>
-                <w:spacing w:val="-1"/>
-              </w:rPr>
-            </w:pPr>
+              <w:pStyle w:val="NormalWeb"/>
+              <w:spacing w:before="0" w:beforeAutospacing="0" w:after="0" w:afterAutospacing="0"/>
+            </w:pPr>
+            <w:r>
+              <w:rPr>
+                <w:spacing w:val="-1"/>
+              </w:rPr>
+              <w:t xml:space="preserve"> </w:t>
+            </w:r>
+            <w:r>
+              <w:rPr>
+                <w:color w:val="000000"/>
+              </w:rPr>
+              <w:t>Scrum Master</w:t>
+            </w:r>
+          </w:p>
+          <w:p>
+            <w:pPr>
+              <w:pStyle w:val="NormalWeb"/>
+              <w:numPr>
+                <w:ilvl w:val="0"/>
+                <w:numId w:val="10"/>
+              </w:numPr>
+              <w:spacing w:before="0" w:beforeAutospacing="0" w:after="0" w:afterAutospacing="0"/>
+              <w:textAlignment w:val="baseline"/>
+              <w:rPr>
+                <w:color w:val="000000"/>
+              </w:rPr>
+            </w:pPr>
+            <w:r>
+              <w:rPr>
+                <w:color w:val="000000"/>
+              </w:rPr>
+              <w:t xml:space="preserve">Database design </w:t>
+            </w:r>
+            <w:proofErr w:type="gramStart"/>
+            <w:r>
+              <w:rPr>
+                <w:color w:val="000000"/>
+              </w:rPr>
+              <w:t>finalize</w:t>
+            </w:r>
+            <w:proofErr w:type="gramEnd"/>
+          </w:p>
+          <w:p>
+            <w:pPr>
+              <w:pStyle w:val="NormalWeb"/>
+              <w:numPr>
+                <w:ilvl w:val="0"/>
+                <w:numId w:val="10"/>
+              </w:numPr>
+              <w:spacing w:before="0" w:beforeAutospacing="0" w:after="0" w:afterAutospacing="0"/>
+              <w:textAlignment w:val="baseline"/>
+              <w:rPr>
+                <w:color w:val="000000"/>
+              </w:rPr>
+            </w:pPr>
+            <w:r>
+              <w:rPr>
+                <w:color w:val="000000"/>
+              </w:rPr>
+              <w:t>Database development</w:t>
+            </w:r>
+          </w:p>
+          <w:p>
+            <w:pPr>
+              <w:pStyle w:val="NormalWeb"/>
+              <w:numPr>
+                <w:ilvl w:val="0"/>
+                <w:numId w:val="10"/>
+              </w:numPr>
+              <w:spacing w:before="0" w:beforeAutospacing="0" w:after="0" w:afterAutospacing="0"/>
+              <w:textAlignment w:val="baseline"/>
+              <w:rPr>
+                <w:color w:val="000000"/>
+              </w:rPr>
+            </w:pPr>
+            <w:r>
+              <w:rPr>
+                <w:color w:val="000000"/>
+              </w:rPr>
+              <w:t>Create testing plan</w:t>
+            </w:r>
           </w:p>
         </w:tc>
       </w:tr>
@@ -705,19 +964,111 @@
                 <w:spacing w:val="-1"/>
               </w:rPr>
             </w:pPr>
+            <w:r>
+              <w:rPr>
+                <w:rFonts w:ascii="Times New Roman" w:eastAsia="Times New Roman" w:hAnsi="Times New Roman" w:cs="Times New Roman"/>
+                <w:spacing w:val="-1"/>
+              </w:rPr>
+              <w:t xml:space="preserve"> </w:t>
+            </w:r>
+            <w:r>
+              <w:rPr>
+                <w:rFonts w:ascii="Times New Roman" w:eastAsia="Times New Roman" w:hAnsi="Times New Roman" w:cs="Times New Roman"/>
+                <w:spacing w:val="-1"/>
+              </w:rPr>
+              <w:t>Putri Leksono</w:t>
+            </w:r>
           </w:p>
         </w:tc>
         <w:tc>
           <w:tcPr>
-            <w:tcW w:w="2835" w:type="dxa"/>
+            <w:tcW w:w="4536" w:type="dxa"/>
           </w:tcPr>
           <w:p>
             <w:pPr>
-              <w:rPr>
-                <w:rFonts w:ascii="Times New Roman" w:eastAsia="Times New Roman" w:hAnsi="Times New Roman" w:cs="Times New Roman"/>
-                <w:spacing w:val="-1"/>
-              </w:rPr>
-            </w:pPr>
+              <w:pStyle w:val="NormalWeb"/>
+              <w:spacing w:before="0" w:beforeAutospacing="0" w:after="0" w:afterAutospacing="0"/>
+            </w:pPr>
+            <w:r>
+              <w:rPr>
+                <w:spacing w:val="-1"/>
+              </w:rPr>
+              <w:t xml:space="preserve"> </w:t>
+            </w:r>
+            <w:r>
+              <w:rPr>
+                <w:color w:val="000000"/>
+              </w:rPr>
+              <w:t>Team member</w:t>
+            </w:r>
+          </w:p>
+          <w:p>
+            <w:pPr>
+              <w:pStyle w:val="NormalWeb"/>
+              <w:numPr>
+                <w:ilvl w:val="0"/>
+                <w:numId w:val="11"/>
+              </w:numPr>
+              <w:spacing w:before="0" w:beforeAutospacing="0" w:after="0" w:afterAutospacing="0"/>
+              <w:textAlignment w:val="baseline"/>
+              <w:rPr>
+                <w:color w:val="000000"/>
+              </w:rPr>
+            </w:pPr>
+            <w:r>
+              <w:rPr>
+                <w:color w:val="000000"/>
+              </w:rPr>
+              <w:t xml:space="preserve">Develop account </w:t>
+            </w:r>
+            <w:proofErr w:type="gramStart"/>
+            <w:r>
+              <w:rPr>
+                <w:color w:val="000000"/>
+              </w:rPr>
+              <w:t>page</w:t>
+            </w:r>
+            <w:proofErr w:type="gramEnd"/>
+          </w:p>
+          <w:p>
+            <w:pPr>
+              <w:pStyle w:val="NormalWeb"/>
+              <w:numPr>
+                <w:ilvl w:val="0"/>
+                <w:numId w:val="11"/>
+              </w:numPr>
+              <w:spacing w:before="0" w:beforeAutospacing="0" w:after="0" w:afterAutospacing="0"/>
+              <w:textAlignment w:val="baseline"/>
+              <w:rPr>
+                <w:color w:val="000000"/>
+              </w:rPr>
+            </w:pPr>
+            <w:r>
+              <w:rPr>
+                <w:color w:val="000000"/>
+              </w:rPr>
+              <w:t>Include HTML in Flask</w:t>
+            </w:r>
+          </w:p>
+          <w:p>
+            <w:pPr>
+              <w:pStyle w:val="NormalWeb"/>
+              <w:numPr>
+                <w:ilvl w:val="0"/>
+                <w:numId w:val="11"/>
+              </w:numPr>
+              <w:spacing w:before="0" w:beforeAutospacing="0" w:after="0" w:afterAutospacing="0"/>
+              <w:textAlignment w:val="baseline"/>
+              <w:rPr>
+                <w:color w:val="000000"/>
+              </w:rPr>
+            </w:pPr>
+            <w:r>
+              <w:rPr>
+                <w:color w:val="000000"/>
+              </w:rPr>
+              <w:t>Develop the main page</w:t>
+            </w:r>
           </w:p>
         </w:tc>
       </w:tr>
@@ -736,19 +1087,142 @@
                 <w:spacing w:val="-1"/>
               </w:rPr>
             </w:pPr>
+            <w:r>
+              <w:rPr>
+                <w:rFonts w:ascii="Times New Roman" w:eastAsia="Times New Roman" w:hAnsi="Times New Roman" w:cs="Times New Roman"/>
+                <w:spacing w:val="-1"/>
+              </w:rPr>
+              <w:t xml:space="preserve"> </w:t>
+            </w:r>
+            <w:r>
+              <w:rPr>
+                <w:rFonts w:ascii="Times New Roman" w:eastAsia="Times New Roman" w:hAnsi="Times New Roman" w:cs="Times New Roman"/>
+                <w:spacing w:val="-1"/>
+              </w:rPr>
+              <w:t>Karen Masuda</w:t>
+            </w:r>
           </w:p>
         </w:tc>
         <w:tc>
           <w:tcPr>
-            <w:tcW w:w="2835" w:type="dxa"/>
+            <w:tcW w:w="4536" w:type="dxa"/>
           </w:tcPr>
           <w:p>
             <w:pPr>
-              <w:rPr>
-                <w:rFonts w:ascii="Times New Roman" w:eastAsia="Times New Roman" w:hAnsi="Times New Roman" w:cs="Times New Roman"/>
-                <w:spacing w:val="-1"/>
-              </w:rPr>
-            </w:pPr>
+              <w:pStyle w:val="NormalWeb"/>
+              <w:spacing w:before="0" w:beforeAutospacing="0" w:after="0" w:afterAutospacing="0"/>
+              <w:rPr>
+                <w:color w:val="000000"/>
+              </w:rPr>
+            </w:pPr>
+            <w:r>
+              <w:rPr>
+                <w:spacing w:val="-1"/>
+              </w:rPr>
+              <w:t xml:space="preserve"> </w:t>
+            </w:r>
+            <w:r>
+              <w:rPr>
+                <w:color w:val="000000"/>
+              </w:rPr>
+              <w:t>Team member</w:t>
+            </w:r>
+          </w:p>
+          <w:p>
+            <w:pPr>
+              <w:pStyle w:val="NormalWeb"/>
+              <w:numPr>
+                <w:ilvl w:val="0"/>
+                <w:numId w:val="12"/>
+              </w:numPr>
+              <w:spacing w:before="0" w:beforeAutospacing="0" w:after="0" w:afterAutospacing="0"/>
+              <w:textAlignment w:val="baseline"/>
+              <w:rPr>
+                <w:color w:val="000000"/>
+              </w:rPr>
+            </w:pPr>
+            <w:r>
+              <w:rPr>
+                <w:color w:val="000000"/>
+              </w:rPr>
+              <w:t>Change address to Lat Long</w:t>
+            </w:r>
+          </w:p>
+          <w:p>
+            <w:pPr>
+              <w:pStyle w:val="NormalWeb"/>
+              <w:numPr>
+                <w:ilvl w:val="0"/>
+                <w:numId w:val="12"/>
+              </w:numPr>
+              <w:spacing w:before="0" w:beforeAutospacing="0" w:after="0" w:afterAutospacing="0"/>
+              <w:textAlignment w:val="baseline"/>
+              <w:rPr>
+                <w:color w:val="000000"/>
+              </w:rPr>
+            </w:pPr>
+            <w:r>
+              <w:rPr>
+                <w:color w:val="000000"/>
+              </w:rPr>
+              <w:t xml:space="preserve">Develop maps </w:t>
+            </w:r>
+            <w:proofErr w:type="gramStart"/>
+            <w:r>
+              <w:rPr>
+                <w:color w:val="000000"/>
+              </w:rPr>
+              <w:t>page</w:t>
+            </w:r>
+            <w:proofErr w:type="gramEnd"/>
+          </w:p>
+          <w:p>
+            <w:pPr>
+              <w:pStyle w:val="NormalWeb"/>
+              <w:numPr>
+                <w:ilvl w:val="0"/>
+                <w:numId w:val="12"/>
+              </w:numPr>
+              <w:spacing w:before="0" w:beforeAutospacing="0" w:after="0" w:afterAutospacing="0"/>
+              <w:textAlignment w:val="baseline"/>
+              <w:rPr>
+                <w:color w:val="000000"/>
+              </w:rPr>
+            </w:pPr>
+            <w:r>
+              <w:rPr>
+                <w:color w:val="000000"/>
+              </w:rPr>
+              <w:t xml:space="preserve">Develop a new account </w:t>
+            </w:r>
+            <w:proofErr w:type="gramStart"/>
+            <w:r>
+              <w:rPr>
+                <w:color w:val="000000"/>
+              </w:rPr>
+              <w:t>page</w:t>
+            </w:r>
+            <w:proofErr w:type="gramEnd"/>
+          </w:p>
+          <w:p>
+            <w:pPr>
+              <w:pStyle w:val="NormalWeb"/>
+              <w:numPr>
+                <w:ilvl w:val="0"/>
+                <w:numId w:val="12"/>
+              </w:numPr>
+              <w:spacing w:before="0" w:beforeAutospacing="0" w:after="0" w:afterAutospacing="0"/>
+              <w:textAlignment w:val="baseline"/>
+              <w:rPr>
+                <w:color w:val="000000"/>
+              </w:rPr>
+            </w:pPr>
+            <w:r>
+              <w:rPr>
+                <w:color w:val="000000"/>
+              </w:rPr>
+              <w:t>Create testing plan</w:t>
+            </w:r>
           </w:p>
         </w:tc>
       </w:tr>
@@ -767,19 +1241,120 @@
                 <w:spacing w:val="-1"/>
               </w:rPr>
             </w:pPr>
+            <w:r>
+              <w:rPr>
+                <w:rFonts w:ascii="Times New Roman" w:eastAsia="Times New Roman" w:hAnsi="Times New Roman" w:cs="Times New Roman"/>
+                <w:spacing w:val="-1"/>
+              </w:rPr>
+              <w:t xml:space="preserve"> </w:t>
+            </w:r>
+            <w:r>
+              <w:rPr>
+                <w:rFonts w:ascii="Times New Roman" w:eastAsia="Times New Roman" w:hAnsi="Times New Roman" w:cs="Times New Roman"/>
+                <w:spacing w:val="-1"/>
+              </w:rPr>
+              <w:t xml:space="preserve">Joy </w:t>
+            </w:r>
+            <w:proofErr w:type="spellStart"/>
+            <w:r>
+              <w:rPr>
+                <w:rFonts w:ascii="Times New Roman" w:eastAsia="Times New Roman" w:hAnsi="Times New Roman" w:cs="Times New Roman"/>
+                <w:spacing w:val="-1"/>
+              </w:rPr>
+              <w:t>Umejiego</w:t>
+            </w:r>
+            <w:proofErr w:type="spellEnd"/>
           </w:p>
         </w:tc>
         <w:tc>
           <w:tcPr>
-            <w:tcW w:w="2835" w:type="dxa"/>
+            <w:tcW w:w="4536" w:type="dxa"/>
           </w:tcPr>
           <w:p>
             <w:pPr>
-              <w:rPr>
-                <w:rFonts w:ascii="Times New Roman" w:eastAsia="Times New Roman" w:hAnsi="Times New Roman" w:cs="Times New Roman"/>
-                <w:spacing w:val="-1"/>
-              </w:rPr>
-            </w:pPr>
+              <w:pStyle w:val="NormalWeb"/>
+              <w:spacing w:before="0" w:beforeAutospacing="0" w:after="0" w:afterAutospacing="0"/>
+            </w:pPr>
+            <w:r>
+              <w:rPr>
+                <w:spacing w:val="-1"/>
+              </w:rPr>
+              <w:t xml:space="preserve"> </w:t>
+            </w:r>
+            <w:r>
+              <w:rPr>
+                <w:color w:val="000000"/>
+              </w:rPr>
+              <w:t>Team member</w:t>
+            </w:r>
+          </w:p>
+          <w:p>
+            <w:pPr>
+              <w:pStyle w:val="NormalWeb"/>
+              <w:numPr>
+                <w:ilvl w:val="0"/>
+                <w:numId w:val="13"/>
+              </w:numPr>
+              <w:spacing w:before="0" w:beforeAutospacing="0" w:after="0" w:afterAutospacing="0"/>
+              <w:textAlignment w:val="baseline"/>
+              <w:rPr>
+                <w:color w:val="000000"/>
+              </w:rPr>
+            </w:pPr>
+            <w:r>
+              <w:rPr>
+                <w:color w:val="000000"/>
+              </w:rPr>
+              <w:t xml:space="preserve">Develop admin </w:t>
+            </w:r>
+            <w:proofErr w:type="gramStart"/>
+            <w:r>
+              <w:rPr>
+                <w:color w:val="000000"/>
+              </w:rPr>
+              <w:t>page</w:t>
+            </w:r>
+            <w:proofErr w:type="gramEnd"/>
+          </w:p>
+          <w:p>
+            <w:pPr>
+              <w:pStyle w:val="NormalWeb"/>
+              <w:numPr>
+                <w:ilvl w:val="0"/>
+                <w:numId w:val="13"/>
+              </w:numPr>
+              <w:spacing w:before="0" w:beforeAutospacing="0" w:after="0" w:afterAutospacing="0"/>
+              <w:textAlignment w:val="baseline"/>
+              <w:rPr>
+                <w:color w:val="000000"/>
+              </w:rPr>
+            </w:pPr>
+            <w:r>
+              <w:rPr>
+                <w:color w:val="000000"/>
+              </w:rPr>
+              <w:t>Include HTML in Flask</w:t>
+            </w:r>
+          </w:p>
+          <w:p>
+            <w:pPr>
+              <w:pStyle w:val="NormalWeb"/>
+              <w:numPr>
+                <w:ilvl w:val="0"/>
+                <w:numId w:val="13"/>
+              </w:numPr>
+              <w:spacing w:before="0" w:beforeAutospacing="0" w:after="0" w:afterAutospacing="0"/>
+              <w:textAlignment w:val="baseline"/>
+              <w:rPr>
+                <w:color w:val="000000"/>
+              </w:rPr>
+            </w:pPr>
+            <w:r>
+              <w:rPr>
+                <w:color w:val="000000"/>
+              </w:rPr>
+              <w:t>Connect a database to HTML</w:t>
+            </w:r>
           </w:p>
         </w:tc>
       </w:tr>
@@ -800,7 +1375,7 @@
         </w:tc>
         <w:tc>
           <w:tcPr>
-            <w:tcW w:w="2835" w:type="dxa"/>
+            <w:tcW w:w="4536" w:type="dxa"/>
             <w:hideMark/>
           </w:tcPr>
           <w:p>
@@ -894,7 +1469,7 @@
           <w:szCs w:val="34"/>
         </w:rPr>
         <w:drawing>
-          <wp:inline distT="0" distB="0" distL="0" distR="0">
+          <wp:inline distT="0" distB="0" distL="0" distR="0" wp14:anchorId="3AEF1DFF" wp14:editId="025EA252">
             <wp:extent cx="185738" cy="185738"/>
             <wp:effectExtent l="0" t="0" r="5080" b="5080"/>
             <wp:docPr id="459473846" name="Picture 2" descr=":pencil2:"/>
@@ -1072,10 +1647,16 @@
             </w:r>
             <w:r>
               <w:rPr>
-                <w:rFonts w:ascii="Times New Roman" w:eastAsia="Times New Roman" w:hAnsi="Times New Roman" w:cs="Times New Roman"/>
-                <w:spacing w:val="-1"/>
-              </w:rPr>
-              <w:t>e.g., Bugs</w:t>
+                <w:color w:val="000000"/>
+              </w:rPr>
+              <w:t xml:space="preserve"> </w:t>
+            </w:r>
+            <w:r>
+              <w:rPr>
+                <w:rFonts w:ascii="Times New Roman" w:eastAsia="Times New Roman" w:hAnsi="Times New Roman" w:cs="Times New Roman"/>
+                <w:spacing w:val="-1"/>
+              </w:rPr>
+              <w:t>Development</w:t>
             </w:r>
           </w:p>
         </w:tc>
@@ -1112,24 +1693,50 @@
           </w:tcPr>
           <w:p>
             <w:pPr>
-              <w:rPr>
-                <w:rFonts w:ascii="Times New Roman" w:eastAsia="Times New Roman" w:hAnsi="Times New Roman" w:cs="Times New Roman"/>
-                <w:spacing w:val="-1"/>
-              </w:rPr>
-            </w:pPr>
-            <w:r>
-              <w:rPr>
-                <w:rFonts w:ascii="Times New Roman" w:eastAsia="Times New Roman" w:hAnsi="Times New Roman" w:cs="Times New Roman"/>
+              <w:pStyle w:val="NormalWeb"/>
+              <w:spacing w:before="0" w:beforeAutospacing="0" w:after="0" w:afterAutospacing="0"/>
+            </w:pPr>
+            <w:r>
+              <w:rPr>
                 <w:spacing w:val="-1"/>
               </w:rPr>
               <w:t>​​</w:t>
             </w:r>
             <w:r>
               <w:rPr>
-                <w:rFonts w:ascii="Times New Roman" w:eastAsia="Times New Roman" w:hAnsi="Times New Roman" w:cs="Times New Roman"/>
                 <w:spacing w:val="-1"/>
               </w:rPr>
               <w:t xml:space="preserve"> </w:t>
+            </w:r>
+            <w:r>
+              <w:rPr>
+                <w:color w:val="000000"/>
+              </w:rPr>
+              <w:t>- Design layout (main, account, log in, register)</w:t>
+            </w:r>
+          </w:p>
+          <w:p>
+            <w:pPr>
+              <w:pStyle w:val="NormalWeb"/>
+              <w:spacing w:before="0" w:beforeAutospacing="0" w:after="0" w:afterAutospacing="0"/>
+            </w:pPr>
+            <w:r>
+              <w:rPr>
+                <w:color w:val="000000"/>
+              </w:rPr>
+              <w:t> - Frontend development (draft)</w:t>
+            </w:r>
+          </w:p>
+          <w:p>
+            <w:pPr>
+              <w:pStyle w:val="NormalWeb"/>
+              <w:spacing w:before="0" w:beforeAutospacing="0" w:after="0" w:afterAutospacing="0"/>
+            </w:pPr>
+            <w:r>
+              <w:rPr>
+                <w:color w:val="000000"/>
+              </w:rPr>
+              <w:t> - Data storing</w:t>
             </w:r>
           </w:p>
         </w:tc>
@@ -1159,6 +1766,7 @@
                 <w:bCs/>
                 <w:spacing w:val="-1"/>
               </w:rPr>
+              <w:lastRenderedPageBreak/>
               <w:t>Issues left</w:t>
             </w:r>
           </w:p>
@@ -1174,6 +1782,20 @@
                 <w:spacing w:val="-1"/>
               </w:rPr>
             </w:pPr>
+            <w:r>
+              <w:rPr>
+                <w:rFonts w:ascii="Times New Roman" w:eastAsia="Times New Roman" w:hAnsi="Times New Roman" w:cs="Times New Roman"/>
+                <w:spacing w:val="-1"/>
+              </w:rPr>
+              <w:t xml:space="preserve"> </w:t>
+            </w:r>
+            <w:r>
+              <w:rPr>
+                <w:rFonts w:ascii="Times New Roman" w:eastAsia="Times New Roman" w:hAnsi="Times New Roman" w:cs="Times New Roman"/>
+                <w:spacing w:val="-1"/>
+              </w:rPr>
+              <w:t>No issues left from the previous week</w:t>
+            </w:r>
           </w:p>
         </w:tc>
       </w:tr>
@@ -1217,6 +1839,13 @@
                 <w:spacing w:val="-1"/>
               </w:rPr>
             </w:pPr>
+            <w:r>
+              <w:rPr>
+                <w:rFonts w:ascii="Times New Roman" w:eastAsia="Times New Roman" w:hAnsi="Times New Roman" w:cs="Times New Roman"/>
+                <w:spacing w:val="-1"/>
+              </w:rPr>
+              <w:t xml:space="preserve"> 100%</w:t>
+            </w:r>
           </w:p>
         </w:tc>
       </w:tr>
@@ -1274,6 +1903,13 @@
               </w:rPr>
               <w:t xml:space="preserve"> </w:t>
             </w:r>
+            <w:r>
+              <w:rPr>
+                <w:rFonts w:ascii="Times New Roman" w:eastAsia="Times New Roman" w:hAnsi="Times New Roman" w:cs="Times New Roman"/>
+                <w:spacing w:val="-1"/>
+              </w:rPr>
+              <w:t>We have completed partial web development and data sorting.</w:t>
+            </w:r>
           </w:p>
         </w:tc>
       </w:tr>
@@ -1300,7 +1936,6 @@
           <w:sz w:val="27"/>
           <w:szCs w:val="27"/>
         </w:rPr>
-        <w:lastRenderedPageBreak/>
         <w:t>Details</w:t>
       </w:r>
       <w:r>
@@ -1390,6 +2025,13 @@
               </w:rPr>
               <w:t xml:space="preserve"> </w:t>
             </w:r>
+            <w:r>
+              <w:rPr>
+                <w:rFonts w:ascii="Times New Roman" w:eastAsia="Times New Roman" w:hAnsi="Times New Roman" w:cs="Times New Roman"/>
+                <w:spacing w:val="-1"/>
+              </w:rPr>
+              <w:t>Feb 28, 2024</w:t>
+            </w:r>
           </w:p>
         </w:tc>
       </w:tr>
@@ -1430,6 +2072,20 @@
                 <w:spacing w:val="-1"/>
               </w:rPr>
             </w:pPr>
+            <w:r>
+              <w:rPr>
+                <w:rFonts w:ascii="Times New Roman" w:eastAsia="Times New Roman" w:hAnsi="Times New Roman" w:cs="Times New Roman"/>
+                <w:spacing w:val="-1"/>
+              </w:rPr>
+              <w:t xml:space="preserve"> </w:t>
+            </w:r>
+            <w:r>
+              <w:rPr>
+                <w:rFonts w:ascii="Times New Roman" w:eastAsia="Times New Roman" w:hAnsi="Times New Roman" w:cs="Times New Roman"/>
+                <w:spacing w:val="-1"/>
+              </w:rPr>
+              <w:t>Mar 5, 2024</w:t>
+            </w:r>
           </w:p>
         </w:tc>
       </w:tr>
@@ -1484,6 +2140,13 @@
               </w:rPr>
               <w:t xml:space="preserve"> </w:t>
             </w:r>
+            <w:r>
+              <w:rPr>
+                <w:rFonts w:ascii="Times New Roman" w:eastAsia="Times New Roman" w:hAnsi="Times New Roman" w:cs="Times New Roman"/>
+                <w:spacing w:val="-1"/>
+              </w:rPr>
+              <w:t>Milestone 3 completion</w:t>
+            </w:r>
           </w:p>
         </w:tc>
       </w:tr>
@@ -1524,6 +2187,20 @@
                 <w:spacing w:val="-1"/>
               </w:rPr>
             </w:pPr>
+            <w:r>
+              <w:rPr>
+                <w:rFonts w:ascii="Times New Roman" w:eastAsia="Times New Roman" w:hAnsi="Times New Roman" w:cs="Times New Roman"/>
+                <w:spacing w:val="-1"/>
+              </w:rPr>
+              <w:t xml:space="preserve"> </w:t>
+            </w:r>
+            <w:r>
+              <w:rPr>
+                <w:rFonts w:ascii="Times New Roman" w:eastAsia="Times New Roman" w:hAnsi="Times New Roman" w:cs="Times New Roman"/>
+                <w:spacing w:val="-1"/>
+              </w:rPr>
+              <w:t>70%</w:t>
+            </w:r>
           </w:p>
         </w:tc>
       </w:tr>
@@ -1559,11 +2236,33 @@
           </w:tcPr>
           <w:p>
             <w:pPr>
-              <w:rPr>
-                <w:rFonts w:ascii="Times New Roman" w:eastAsia="Times New Roman" w:hAnsi="Times New Roman" w:cs="Times New Roman"/>
-                <w:spacing w:val="-1"/>
-              </w:rPr>
-            </w:pPr>
+              <w:pStyle w:val="NormalWeb"/>
+              <w:spacing w:before="0" w:beforeAutospacing="0" w:after="0" w:afterAutospacing="0"/>
+            </w:pPr>
+            <w:r>
+              <w:rPr>
+                <w:spacing w:val="-1"/>
+              </w:rPr>
+              <w:t xml:space="preserve"> </w:t>
+            </w:r>
+            <w:r>
+              <w:rPr>
+                <w:color w:val="000000"/>
+              </w:rPr>
+              <w:t>- Website development</w:t>
+            </w:r>
+          </w:p>
+          <w:p>
+            <w:pPr>
+              <w:pStyle w:val="NormalWeb"/>
+              <w:spacing w:before="0" w:beforeAutospacing="0" w:after="0" w:afterAutospacing="0"/>
+            </w:pPr>
+            <w:r>
+              <w:rPr>
+                <w:color w:val="000000"/>
+              </w:rPr>
+              <w:t> - Database development</w:t>
+            </w:r>
           </w:p>
         </w:tc>
       </w:tr>
@@ -1599,77 +2298,132 @@
           </w:tcPr>
           <w:p>
             <w:pPr>
-              <w:rPr>
-                <w:rFonts w:ascii="Times New Roman" w:eastAsia="Times New Roman" w:hAnsi="Times New Roman" w:cs="Times New Roman"/>
-                <w:spacing w:val="-1"/>
-              </w:rPr>
-            </w:pPr>
-            <w:r>
-              <w:rPr>
-                <w:rFonts w:ascii="Times New Roman" w:eastAsia="Times New Roman" w:hAnsi="Times New Roman" w:cs="Times New Roman"/>
-                <w:spacing w:val="-1"/>
-              </w:rPr>
-              <w:t xml:space="preserve"> Member 1</w:t>
-            </w:r>
-          </w:p>
-          <w:p>
-            <w:pPr>
-              <w:rPr>
-                <w:rFonts w:ascii="Times New Roman" w:eastAsia="Times New Roman" w:hAnsi="Times New Roman" w:cs="Times New Roman"/>
-                <w:spacing w:val="-1"/>
-              </w:rPr>
-            </w:pPr>
-            <w:r>
-              <w:rPr>
-                <w:rFonts w:ascii="Times New Roman" w:eastAsia="Times New Roman" w:hAnsi="Times New Roman" w:cs="Times New Roman"/>
-                <w:spacing w:val="-1"/>
-              </w:rPr>
-              <w:t xml:space="preserve"> Member 2</w:t>
-            </w:r>
-          </w:p>
-          <w:p>
-            <w:pPr>
-              <w:rPr>
-                <w:rFonts w:ascii="Times New Roman" w:eastAsia="Times New Roman" w:hAnsi="Times New Roman" w:cs="Times New Roman"/>
-                <w:spacing w:val="-1"/>
-              </w:rPr>
-            </w:pPr>
-            <w:r>
-              <w:rPr>
-                <w:rFonts w:ascii="Times New Roman" w:eastAsia="Times New Roman" w:hAnsi="Times New Roman" w:cs="Times New Roman"/>
-                <w:spacing w:val="-1"/>
-              </w:rPr>
-              <w:t xml:space="preserve"> Member 3</w:t>
-            </w:r>
-          </w:p>
-          <w:p>
-            <w:pPr>
-              <w:rPr>
-                <w:rFonts w:ascii="Times New Roman" w:eastAsia="Times New Roman" w:hAnsi="Times New Roman" w:cs="Times New Roman"/>
-                <w:spacing w:val="-1"/>
-              </w:rPr>
-            </w:pPr>
-            <w:r>
-              <w:rPr>
-                <w:rFonts w:ascii="Times New Roman" w:eastAsia="Times New Roman" w:hAnsi="Times New Roman" w:cs="Times New Roman"/>
-                <w:spacing w:val="-1"/>
-              </w:rPr>
-              <w:t xml:space="preserve"> Member 4</w:t>
-            </w:r>
-          </w:p>
-          <w:p>
-            <w:pPr>
-              <w:rPr>
-                <w:rFonts w:ascii="Times New Roman" w:eastAsia="Times New Roman" w:hAnsi="Times New Roman" w:cs="Times New Roman"/>
-                <w:spacing w:val="-1"/>
-              </w:rPr>
-            </w:pPr>
-            <w:r>
-              <w:rPr>
-                <w:rFonts w:ascii="Times New Roman" w:eastAsia="Times New Roman" w:hAnsi="Times New Roman" w:cs="Times New Roman"/>
-                <w:spacing w:val="-1"/>
-              </w:rPr>
-              <w:t xml:space="preserve"> Member 5</w:t>
+              <w:pStyle w:val="NormalWeb"/>
+              <w:spacing w:before="0" w:beforeAutospacing="0" w:after="0" w:afterAutospacing="0"/>
+            </w:pPr>
+            <w:r>
+              <w:rPr>
+                <w:spacing w:val="-1"/>
+              </w:rPr>
+              <w:t xml:space="preserve"> </w:t>
+            </w:r>
+            <w:r>
+              <w:rPr>
+                <w:color w:val="000000"/>
+              </w:rPr>
+              <w:t xml:space="preserve">Taii Hirano: </w:t>
+            </w:r>
+            <w:r>
+              <w:rPr>
+                <w:color w:val="000000"/>
+              </w:rPr>
+              <w:t>7</w:t>
+            </w:r>
+            <w:r>
+              <w:rPr>
+                <w:color w:val="000000"/>
+              </w:rPr>
+              <w:t>0% </w:t>
+            </w:r>
+          </w:p>
+          <w:p>
+            <w:pPr>
+              <w:pStyle w:val="NormalWeb"/>
+              <w:spacing w:before="0" w:beforeAutospacing="0" w:after="0" w:afterAutospacing="0"/>
+            </w:pPr>
+            <w:r>
+              <w:rPr>
+                <w:color w:val="000000"/>
+              </w:rPr>
+              <w:t xml:space="preserve"> Leo Kaiya: </w:t>
+            </w:r>
+            <w:r>
+              <w:rPr>
+                <w:color w:val="000000"/>
+              </w:rPr>
+              <w:t>8</w:t>
+            </w:r>
+            <w:r>
+              <w:rPr>
+                <w:color w:val="000000"/>
+              </w:rPr>
+              <w:t>0%</w:t>
+            </w:r>
+          </w:p>
+          <w:p>
+            <w:pPr>
+              <w:pStyle w:val="NormalWeb"/>
+              <w:spacing w:before="0" w:beforeAutospacing="0" w:after="0" w:afterAutospacing="0"/>
+            </w:pPr>
+            <w:r>
+              <w:rPr>
+                <w:color w:val="000000"/>
+              </w:rPr>
+              <w:t xml:space="preserve"> Putri </w:t>
+            </w:r>
+            <w:proofErr w:type="spellStart"/>
+            <w:r>
+              <w:rPr>
+                <w:color w:val="000000"/>
+              </w:rPr>
+              <w:t>Leksono</w:t>
+            </w:r>
+            <w:proofErr w:type="spellEnd"/>
+            <w:r>
+              <w:rPr>
+                <w:color w:val="000000"/>
+              </w:rPr>
+              <w:t>: 60%</w:t>
+            </w:r>
+          </w:p>
+          <w:p>
+            <w:pPr>
+              <w:pStyle w:val="NormalWeb"/>
+              <w:spacing w:before="0" w:beforeAutospacing="0" w:after="0" w:afterAutospacing="0"/>
+            </w:pPr>
+            <w:r>
+              <w:rPr>
+                <w:color w:val="000000"/>
+              </w:rPr>
+              <w:t xml:space="preserve"> Karen Masuda: </w:t>
+            </w:r>
+            <w:r>
+              <w:rPr>
+                <w:color w:val="000000"/>
+              </w:rPr>
+              <w:t>7</w:t>
+            </w:r>
+            <w:r>
+              <w:rPr>
+                <w:color w:val="000000"/>
+              </w:rPr>
+              <w:t>0%</w:t>
+            </w:r>
+          </w:p>
+          <w:p>
+            <w:pPr>
+              <w:pStyle w:val="NormalWeb"/>
+              <w:spacing w:before="0" w:beforeAutospacing="0" w:after="0" w:afterAutospacing="0"/>
+            </w:pPr>
+            <w:r>
+              <w:rPr>
+                <w:color w:val="000000"/>
+              </w:rPr>
+              <w:t xml:space="preserve"> Joy </w:t>
+            </w:r>
+            <w:proofErr w:type="spellStart"/>
+            <w:r>
+              <w:rPr>
+                <w:color w:val="000000"/>
+              </w:rPr>
+              <w:t>Umejiego</w:t>
+            </w:r>
+            <w:proofErr w:type="spellEnd"/>
+            <w:r>
+              <w:rPr>
+                <w:color w:val="000000"/>
+              </w:rPr>
+              <w:t>: 70%</w:t>
             </w:r>
           </w:p>
           <w:p>
@@ -1729,6 +2483,20 @@
                 <w:spacing w:val="-1"/>
               </w:rPr>
             </w:pPr>
+            <w:r>
+              <w:rPr>
+                <w:rFonts w:ascii="Times New Roman" w:eastAsia="Times New Roman" w:hAnsi="Times New Roman" w:cs="Times New Roman"/>
+                <w:spacing w:val="-1"/>
+              </w:rPr>
+              <w:t xml:space="preserve"> </w:t>
+            </w:r>
+            <w:r>
+              <w:rPr>
+                <w:rFonts w:ascii="Times New Roman" w:eastAsia="Times New Roman" w:hAnsi="Times New Roman" w:cs="Times New Roman"/>
+                <w:spacing w:val="-1"/>
+              </w:rPr>
+              <w:t>Preparation for the midterm &amp; hackathon.</w:t>
+            </w:r>
           </w:p>
         </w:tc>
       </w:tr>
@@ -1779,6 +2547,20 @@
                 <w:spacing w:val="-1"/>
               </w:rPr>
             </w:pPr>
+            <w:r>
+              <w:rPr>
+                <w:rFonts w:ascii="Times New Roman" w:eastAsia="Times New Roman" w:hAnsi="Times New Roman" w:cs="Times New Roman"/>
+                <w:spacing w:val="-1"/>
+              </w:rPr>
+              <w:t xml:space="preserve"> </w:t>
+            </w:r>
+            <w:r>
+              <w:rPr>
+                <w:rFonts w:ascii="Times New Roman" w:eastAsia="Times New Roman" w:hAnsi="Times New Roman" w:cs="Times New Roman"/>
+                <w:spacing w:val="-1"/>
+              </w:rPr>
+              <w:t>We will work on tasks as much as we can.</w:t>
+            </w:r>
           </w:p>
         </w:tc>
       </w:tr>
@@ -1853,7 +2635,7 @@
           <w:szCs w:val="34"/>
         </w:rPr>
         <w:drawing>
-          <wp:inline distT="0" distB="0" distL="0" distR="0">
+          <wp:inline distT="0" distB="0" distL="0" distR="0" wp14:anchorId="0385DFBC" wp14:editId="41E4EEC4">
             <wp:extent cx="178594" cy="178594"/>
             <wp:effectExtent l="0" t="0" r="0" b="0"/>
             <wp:docPr id="306956271" name="Picture 1" descr=":books:"/>
@@ -1926,6 +2708,151 @@
     </w:p>
     <w:p>
       <w:pPr>
+        <w:pStyle w:val="NormalWeb"/>
+        <w:numPr>
+          <w:ilvl w:val="0"/>
+          <w:numId w:val="5"/>
+        </w:numPr>
+        <w:spacing w:before="0" w:beforeAutospacing="0" w:after="0" w:afterAutospacing="0"/>
+        <w:textAlignment w:val="baseline"/>
+        <w:rPr>
+          <w:color w:val="000000"/>
+          <w:sz w:val="20"/>
+          <w:szCs w:val="20"/>
+        </w:rPr>
+      </w:pPr>
+      <w:r>
+        <w:rPr>
+          <w:color w:val="000000"/>
+        </w:rPr>
+        <w:t xml:space="preserve">Dataset: </w:t>
+      </w:r>
+      <w:hyperlink r:id="rId11" w:history="1">
+        <w:r>
+          <w:rPr>
+            <w:rStyle w:val="Hyperlink"/>
+            <w:color w:val="1155CC"/>
+            <w:sz w:val="26"/>
+            <w:szCs w:val="26"/>
+          </w:rPr>
+          <w:t>https://www.kaggle.com/datasets/alpacanonymous/us-pollution-20002021</w:t>
+        </w:r>
+      </w:hyperlink>
+    </w:p>
+    <w:p>
+      <w:pPr>
+        <w:pStyle w:val="NormalWeb"/>
+        <w:numPr>
+          <w:ilvl w:val="0"/>
+          <w:numId w:val="5"/>
+        </w:numPr>
+        <w:spacing w:before="0" w:beforeAutospacing="0" w:after="0" w:afterAutospacing="0"/>
+        <w:textAlignment w:val="baseline"/>
+        <w:rPr>
+          <w:color w:val="000000"/>
+          <w:sz w:val="22"/>
+          <w:szCs w:val="22"/>
+        </w:rPr>
+      </w:pPr>
+      <w:r>
+        <w:rPr>
+          <w:color w:val="000000"/>
+        </w:rPr>
+        <w:t xml:space="preserve">Use case diagram: </w:t>
+      </w:r>
+      <w:hyperlink r:id="rId12" w:history="1">
+        <w:r>
+          <w:rPr>
+            <w:rStyle w:val="Hyperlink"/>
+            <w:color w:val="1155CC"/>
+          </w:rPr>
+          <w:t>https://lucid.app/lucidchart/6eb337c4-12f9-436f-8e9a-5e2f22ae1ae5/edit?viewport_loc=-37%2C5%2C2060%2C1130%2C.Q4MUjXso07N&amp;invitationId=inv_04a687d3-1334-4702-bc40-d94ee71bdb13</w:t>
+        </w:r>
+      </w:hyperlink>
+      <w:r>
+        <w:rPr>
+          <w:color w:val="000000"/>
+        </w:rPr>
+        <w:t> </w:t>
+      </w:r>
+    </w:p>
+    <w:p>
+      <w:pPr>
+        <w:pStyle w:val="NormalWeb"/>
+        <w:numPr>
+          <w:ilvl w:val="0"/>
+          <w:numId w:val="5"/>
+        </w:numPr>
+        <w:spacing w:before="0" w:beforeAutospacing="0" w:after="0" w:afterAutospacing="0"/>
+        <w:textAlignment w:val="baseline"/>
+        <w:rPr>
+          <w:color w:val="000000"/>
+          <w:sz w:val="22"/>
+          <w:szCs w:val="22"/>
+        </w:rPr>
+      </w:pPr>
+      <w:r>
+        <w:rPr>
+          <w:color w:val="000000"/>
+        </w:rPr>
+        <w:t xml:space="preserve">Pollution UML diagram: </w:t>
+      </w:r>
+      <w:hyperlink r:id="rId13" w:history="1">
+        <w:r>
+          <w:rPr>
+            <w:rStyle w:val="Hyperlink"/>
+            <w:color w:val="1155CC"/>
+          </w:rPr>
+          <w:t>https://lucid.app/lucidchart/dd8a5a85-9b7b-4d92-bb7a-574a36fe9814/edit?viewport_loc=-1554%2C-656%2C2399%2C1316%2C0_0&amp;invitationId=inv_711b81a2-ab4e-4124-8685-41dd0baf8bea</w:t>
+        </w:r>
+      </w:hyperlink>
+      <w:r>
+        <w:rPr>
+          <w:color w:val="000000"/>
+        </w:rPr>
+        <w:t> </w:t>
+      </w:r>
+    </w:p>
+    <w:p>
+      <w:pPr>
+        <w:pStyle w:val="NormalWeb"/>
+        <w:numPr>
+          <w:ilvl w:val="0"/>
+          <w:numId w:val="5"/>
+        </w:numPr>
+        <w:spacing w:before="0" w:beforeAutospacing="0" w:after="0" w:afterAutospacing="0"/>
+        <w:textAlignment w:val="baseline"/>
+        <w:rPr>
+          <w:color w:val="000000"/>
+          <w:sz w:val="22"/>
+          <w:szCs w:val="22"/>
+        </w:rPr>
+      </w:pPr>
+      <w:r>
+        <w:rPr>
+          <w:color w:val="000000"/>
+        </w:rPr>
+        <w:lastRenderedPageBreak/>
+        <w:t xml:space="preserve">Data flowchart: </w:t>
+      </w:r>
+      <w:hyperlink r:id="rId14" w:history="1">
+        <w:r>
+          <w:rPr>
+            <w:rStyle w:val="Hyperlink"/>
+            <w:color w:val="1155CC"/>
+          </w:rPr>
+          <w:t>https://lucid.app/lucidchart/a17a1ceb-b0db-425c-956d-10c7b867ad57/edit?viewport_loc=153%2C658%2C2081%2C1142%2C0_0&amp;invitationId=inv_8bbd4712-4295-4f75-aa81-8ea90bf8ae00</w:t>
+        </w:r>
+      </w:hyperlink>
+      <w:r>
+        <w:rPr>
+          <w:color w:val="000000"/>
+        </w:rPr>
+        <w:t> </w:t>
+      </w:r>
+    </w:p>
+    <w:p>
+      <w:pPr>
         <w:numPr>
           <w:ilvl w:val="0"/>
           <w:numId w:val="5"/>
@@ -1935,27 +2862,30 @@
           <w:spacing w:val="-1"/>
         </w:rPr>
       </w:pPr>
+      <w:r>
+        <w:rPr>
+          <w:rFonts w:ascii="Times New Roman" w:hAnsi="Times New Roman" w:cs="Times New Roman"/>
+          <w:color w:val="000000"/>
+        </w:rPr>
+        <w:t xml:space="preserve">Sequence diagram: </w:t>
+      </w:r>
+      <w:hyperlink r:id="rId15" w:history="1">
+        <w:r>
+          <w:rPr>
+            <w:rStyle w:val="Hyperlink"/>
+            <w:rFonts w:ascii="Times New Roman" w:hAnsi="Times New Roman" w:cs="Times New Roman"/>
+            <w:color w:val="1155CC"/>
+          </w:rPr>
+          <w:t>https://lucid.app/lucidchart/a8b36e3d-29f9-4a21-a102-09748ba19492/edit?viewport_loc=-1193%2C-565%2C2428%2C1332%2C0_0&amp;invitationId=inv_a4a554b9-671f-4951-a941-8f950955d0c0</w:t>
+        </w:r>
+      </w:hyperlink>
+      <w:r>
+        <w:rPr>
+          <w:rFonts w:ascii="Times New Roman" w:hAnsi="Times New Roman" w:cs="Times New Roman"/>
+        </w:rPr>
+        <w:t xml:space="preserve"> </w:t>
+      </w:r>
     </w:p>
-    <w:p>
-      <w:pPr>
-        <w:numPr>
-          <w:ilvl w:val="0"/>
-          <w:numId w:val="5"/>
-        </w:numPr>
-        <w:rPr>
-          <w:rFonts w:ascii="Times New Roman" w:eastAsia="Times New Roman" w:hAnsi="Times New Roman" w:cs="Times New Roman"/>
-          <w:spacing w:val="-1"/>
-        </w:rPr>
-      </w:pPr>
-    </w:p>
-    <w:p>
-      <w:pPr>
-        <w:rPr>
-          <w:rFonts w:ascii="Times New Roman" w:eastAsia="Times New Roman" w:hAnsi="Times New Roman" w:cs="Times New Roman"/>
-        </w:rPr>
-      </w:pPr>
-    </w:p>
-    <w:p/>
     <w:sectPr>
       <w:pgSz w:w="12240" w:h="15840"/>
       <w:pgMar w:top="1440" w:right="1440" w:bottom="1440" w:left="1440" w:header="708" w:footer="708" w:gutter="0"/>
@@ -2120,6 +3050,155 @@
     </w:lvl>
   </w:abstractNum>
   <w:abstractNum w:abstractNumId="1" w15:restartNumberingAfterBreak="0">
+    <w:nsid w:val="0B846CC7"/>
+    <w:multiLevelType w:val="multilevel"/>
+    <w:tmpl w:val="BDB44E46"/>
+    <w:lvl w:ilvl="0">
+      <w:start w:val="1"/>
+      <w:numFmt w:val="bullet"/>
+      <w:lvlText w:val=""/>
+      <w:lvlJc w:val="left"/>
+      <w:pPr>
+        <w:tabs>
+          <w:tab w:val="num" w:pos="720"/>
+        </w:tabs>
+        <w:ind w:left="720" w:hanging="360"/>
+      </w:pPr>
+      <w:rPr>
+        <w:rFonts w:ascii="Symbol" w:hAnsi="Symbol" w:hint="default"/>
+        <w:sz w:val="20"/>
+      </w:rPr>
+    </w:lvl>
+    <w:lvl w:ilvl="1" w:tentative="1">
+      <w:start w:val="1"/>
+      <w:numFmt w:val="bullet"/>
+      <w:lvlText w:val="o"/>
+      <w:lvlJc w:val="left"/>
+      <w:pPr>
+        <w:tabs>
+          <w:tab w:val="num" w:pos="1440"/>
+        </w:tabs>
+        <w:ind w:left="1440" w:hanging="360"/>
+      </w:pPr>
+      <w:rPr>
+        <w:rFonts w:ascii="Courier New" w:hAnsi="Courier New" w:hint="default"/>
+        <w:sz w:val="20"/>
+      </w:rPr>
+    </w:lvl>
+    <w:lvl w:ilvl="2" w:tentative="1">
+      <w:start w:val="1"/>
+      <w:numFmt w:val="bullet"/>
+      <w:lvlText w:val=""/>
+      <w:lvlJc w:val="left"/>
+      <w:pPr>
+        <w:tabs>
+          <w:tab w:val="num" w:pos="2160"/>
+        </w:tabs>
+        <w:ind w:left="2160" w:hanging="360"/>
+      </w:pPr>
+      <w:rPr>
+        <w:rFonts w:ascii="Wingdings" w:hAnsi="Wingdings" w:hint="default"/>
+        <w:sz w:val="20"/>
+      </w:rPr>
+    </w:lvl>
+    <w:lvl w:ilvl="3" w:tentative="1">
+      <w:start w:val="1"/>
+      <w:numFmt w:val="bullet"/>
+      <w:lvlText w:val=""/>
+      <w:lvlJc w:val="left"/>
+      <w:pPr>
+        <w:tabs>
+          <w:tab w:val="num" w:pos="2880"/>
+        </w:tabs>
+        <w:ind w:left="2880" w:hanging="360"/>
+      </w:pPr>
+      <w:rPr>
+        <w:rFonts w:ascii="Wingdings" w:hAnsi="Wingdings" w:hint="default"/>
+        <w:sz w:val="20"/>
+      </w:rPr>
+    </w:lvl>
+    <w:lvl w:ilvl="4" w:tentative="1">
+      <w:start w:val="1"/>
+      <w:numFmt w:val="bullet"/>
+      <w:lvlText w:val=""/>
+      <w:lvlJc w:val="left"/>
+      <w:pPr>
+        <w:tabs>
+          <w:tab w:val="num" w:pos="3600"/>
+        </w:tabs>
+        <w:ind w:left="3600" w:hanging="360"/>
+      </w:pPr>
+      <w:rPr>
+        <w:rFonts w:ascii="Wingdings" w:hAnsi="Wingdings" w:hint="default"/>
+        <w:sz w:val="20"/>
+      </w:rPr>
+    </w:lvl>
+    <w:lvl w:ilvl="5" w:tentative="1">
+      <w:start w:val="1"/>
+      <w:numFmt w:val="bullet"/>
+      <w:lvlText w:val=""/>
+      <w:lvlJc w:val="left"/>
+      <w:pPr>
+        <w:tabs>
+          <w:tab w:val="num" w:pos="4320"/>
+        </w:tabs>
+        <w:ind w:left="4320" w:hanging="360"/>
+      </w:pPr>
+      <w:rPr>
+        <w:rFonts w:ascii="Wingdings" w:hAnsi="Wingdings" w:hint="default"/>
+        <w:sz w:val="20"/>
+      </w:rPr>
+    </w:lvl>
+    <w:lvl w:ilvl="6" w:tentative="1">
+      <w:start w:val="1"/>
+      <w:numFmt w:val="bullet"/>
+      <w:lvlText w:val=""/>
+      <w:lvlJc w:val="left"/>
+      <w:pPr>
+        <w:tabs>
+          <w:tab w:val="num" w:pos="5040"/>
+        </w:tabs>
+        <w:ind w:left="5040" w:hanging="360"/>
+      </w:pPr>
+      <w:rPr>
+        <w:rFonts w:ascii="Wingdings" w:hAnsi="Wingdings" w:hint="default"/>
+        <w:sz w:val="20"/>
+      </w:rPr>
+    </w:lvl>
+    <w:lvl w:ilvl="7" w:tentative="1">
+      <w:start w:val="1"/>
+      <w:numFmt w:val="bullet"/>
+      <w:lvlText w:val=""/>
+      <w:lvlJc w:val="left"/>
+      <w:pPr>
+        <w:tabs>
+          <w:tab w:val="num" w:pos="5760"/>
+        </w:tabs>
+        <w:ind w:left="5760" w:hanging="360"/>
+      </w:pPr>
+      <w:rPr>
+        <w:rFonts w:ascii="Wingdings" w:hAnsi="Wingdings" w:hint="default"/>
+        <w:sz w:val="20"/>
+      </w:rPr>
+    </w:lvl>
+    <w:lvl w:ilvl="8" w:tentative="1">
+      <w:start w:val="1"/>
+      <w:numFmt w:val="bullet"/>
+      <w:lvlText w:val=""/>
+      <w:lvlJc w:val="left"/>
+      <w:pPr>
+        <w:tabs>
+          <w:tab w:val="num" w:pos="6480"/>
+        </w:tabs>
+        <w:ind w:left="6480" w:hanging="360"/>
+      </w:pPr>
+      <w:rPr>
+        <w:rFonts w:ascii="Wingdings" w:hAnsi="Wingdings" w:hint="default"/>
+        <w:sz w:val="20"/>
+      </w:rPr>
+    </w:lvl>
+  </w:abstractNum>
+  <w:abstractNum w:abstractNumId="2" w15:restartNumberingAfterBreak="0">
     <w:nsid w:val="14006A03"/>
     <w:multiLevelType w:val="multilevel"/>
     <w:tmpl w:val="8A74FA08"/>
@@ -2268,7 +3347,156 @@
       </w:rPr>
     </w:lvl>
   </w:abstractNum>
-  <w:abstractNum w:abstractNumId="2" w15:restartNumberingAfterBreak="0">
+  <w:abstractNum w:abstractNumId="3" w15:restartNumberingAfterBreak="0">
+    <w:nsid w:val="15156912"/>
+    <w:multiLevelType w:val="multilevel"/>
+    <w:tmpl w:val="5F6287D2"/>
+    <w:lvl w:ilvl="0">
+      <w:start w:val="1"/>
+      <w:numFmt w:val="bullet"/>
+      <w:lvlText w:val=""/>
+      <w:lvlJc w:val="left"/>
+      <w:pPr>
+        <w:tabs>
+          <w:tab w:val="num" w:pos="720"/>
+        </w:tabs>
+        <w:ind w:left="720" w:hanging="360"/>
+      </w:pPr>
+      <w:rPr>
+        <w:rFonts w:ascii="Symbol" w:hAnsi="Symbol" w:hint="default"/>
+        <w:sz w:val="20"/>
+      </w:rPr>
+    </w:lvl>
+    <w:lvl w:ilvl="1" w:tentative="1">
+      <w:start w:val="1"/>
+      <w:numFmt w:val="bullet"/>
+      <w:lvlText w:val="o"/>
+      <w:lvlJc w:val="left"/>
+      <w:pPr>
+        <w:tabs>
+          <w:tab w:val="num" w:pos="1440"/>
+        </w:tabs>
+        <w:ind w:left="1440" w:hanging="360"/>
+      </w:pPr>
+      <w:rPr>
+        <w:rFonts w:ascii="Courier New" w:hAnsi="Courier New" w:hint="default"/>
+        <w:sz w:val="20"/>
+      </w:rPr>
+    </w:lvl>
+    <w:lvl w:ilvl="2" w:tentative="1">
+      <w:start w:val="1"/>
+      <w:numFmt w:val="bullet"/>
+      <w:lvlText w:val=""/>
+      <w:lvlJc w:val="left"/>
+      <w:pPr>
+        <w:tabs>
+          <w:tab w:val="num" w:pos="2160"/>
+        </w:tabs>
+        <w:ind w:left="2160" w:hanging="360"/>
+      </w:pPr>
+      <w:rPr>
+        <w:rFonts w:ascii="Wingdings" w:hAnsi="Wingdings" w:hint="default"/>
+        <w:sz w:val="20"/>
+      </w:rPr>
+    </w:lvl>
+    <w:lvl w:ilvl="3" w:tentative="1">
+      <w:start w:val="1"/>
+      <w:numFmt w:val="bullet"/>
+      <w:lvlText w:val=""/>
+      <w:lvlJc w:val="left"/>
+      <w:pPr>
+        <w:tabs>
+          <w:tab w:val="num" w:pos="2880"/>
+        </w:tabs>
+        <w:ind w:left="2880" w:hanging="360"/>
+      </w:pPr>
+      <w:rPr>
+        <w:rFonts w:ascii="Wingdings" w:hAnsi="Wingdings" w:hint="default"/>
+        <w:sz w:val="20"/>
+      </w:rPr>
+    </w:lvl>
+    <w:lvl w:ilvl="4" w:tentative="1">
+      <w:start w:val="1"/>
+      <w:numFmt w:val="bullet"/>
+      <w:lvlText w:val=""/>
+      <w:lvlJc w:val="left"/>
+      <w:pPr>
+        <w:tabs>
+          <w:tab w:val="num" w:pos="3600"/>
+        </w:tabs>
+        <w:ind w:left="3600" w:hanging="360"/>
+      </w:pPr>
+      <w:rPr>
+        <w:rFonts w:ascii="Wingdings" w:hAnsi="Wingdings" w:hint="default"/>
+        <w:sz w:val="20"/>
+      </w:rPr>
+    </w:lvl>
+    <w:lvl w:ilvl="5" w:tentative="1">
+      <w:start w:val="1"/>
+      <w:numFmt w:val="bullet"/>
+      <w:lvlText w:val=""/>
+      <w:lvlJc w:val="left"/>
+      <w:pPr>
+        <w:tabs>
+          <w:tab w:val="num" w:pos="4320"/>
+        </w:tabs>
+        <w:ind w:left="4320" w:hanging="360"/>
+      </w:pPr>
+      <w:rPr>
+        <w:rFonts w:ascii="Wingdings" w:hAnsi="Wingdings" w:hint="default"/>
+        <w:sz w:val="20"/>
+      </w:rPr>
+    </w:lvl>
+    <w:lvl w:ilvl="6" w:tentative="1">
+      <w:start w:val="1"/>
+      <w:numFmt w:val="bullet"/>
+      <w:lvlText w:val=""/>
+      <w:lvlJc w:val="left"/>
+      <w:pPr>
+        <w:tabs>
+          <w:tab w:val="num" w:pos="5040"/>
+        </w:tabs>
+        <w:ind w:left="5040" w:hanging="360"/>
+      </w:pPr>
+      <w:rPr>
+        <w:rFonts w:ascii="Wingdings" w:hAnsi="Wingdings" w:hint="default"/>
+        <w:sz w:val="20"/>
+      </w:rPr>
+    </w:lvl>
+    <w:lvl w:ilvl="7" w:tentative="1">
+      <w:start w:val="1"/>
+      <w:numFmt w:val="bullet"/>
+      <w:lvlText w:val=""/>
+      <w:lvlJc w:val="left"/>
+      <w:pPr>
+        <w:tabs>
+          <w:tab w:val="num" w:pos="5760"/>
+        </w:tabs>
+        <w:ind w:left="5760" w:hanging="360"/>
+      </w:pPr>
+      <w:rPr>
+        <w:rFonts w:ascii="Wingdings" w:hAnsi="Wingdings" w:hint="default"/>
+        <w:sz w:val="20"/>
+      </w:rPr>
+    </w:lvl>
+    <w:lvl w:ilvl="8" w:tentative="1">
+      <w:start w:val="1"/>
+      <w:numFmt w:val="bullet"/>
+      <w:lvlText w:val=""/>
+      <w:lvlJc w:val="left"/>
+      <w:pPr>
+        <w:tabs>
+          <w:tab w:val="num" w:pos="6480"/>
+        </w:tabs>
+        <w:ind w:left="6480" w:hanging="360"/>
+      </w:pPr>
+      <w:rPr>
+        <w:rFonts w:ascii="Wingdings" w:hAnsi="Wingdings" w:hint="default"/>
+        <w:sz w:val="20"/>
+      </w:rPr>
+    </w:lvl>
+  </w:abstractNum>
+  <w:abstractNum w:abstractNumId="4" w15:restartNumberingAfterBreak="0">
     <w:nsid w:val="18187F51"/>
     <w:multiLevelType w:val="multilevel"/>
     <w:tmpl w:val="4E92CA76"/>
@@ -2417,7 +3645,7 @@
       </w:rPr>
     </w:lvl>
   </w:abstractNum>
-  <w:abstractNum w:abstractNumId="3" w15:restartNumberingAfterBreak="0">
+  <w:abstractNum w:abstractNumId="5" w15:restartNumberingAfterBreak="0">
     <w:nsid w:val="19784B3A"/>
     <w:multiLevelType w:val="multilevel"/>
     <w:tmpl w:val="8786C098"/>
@@ -2530,7 +3758,7 @@
       </w:pPr>
     </w:lvl>
   </w:abstractNum>
-  <w:abstractNum w:abstractNumId="4" w15:restartNumberingAfterBreak="0">
+  <w:abstractNum w:abstractNumId="6" w15:restartNumberingAfterBreak="0">
     <w:nsid w:val="1DDD60C5"/>
     <w:multiLevelType w:val="multilevel"/>
     <w:tmpl w:val="7F044366"/>
@@ -2679,7 +3907,603 @@
       </w:rPr>
     </w:lvl>
   </w:abstractNum>
-  <w:abstractNum w:abstractNumId="5" w15:restartNumberingAfterBreak="0">
+  <w:abstractNum w:abstractNumId="7" w15:restartNumberingAfterBreak="0">
+    <w:nsid w:val="330C7E76"/>
+    <w:multiLevelType w:val="multilevel"/>
+    <w:tmpl w:val="80C69726"/>
+    <w:lvl w:ilvl="0">
+      <w:start w:val="1"/>
+      <w:numFmt w:val="bullet"/>
+      <w:lvlText w:val=""/>
+      <w:lvlJc w:val="left"/>
+      <w:pPr>
+        <w:tabs>
+          <w:tab w:val="num" w:pos="720"/>
+        </w:tabs>
+        <w:ind w:left="720" w:hanging="360"/>
+      </w:pPr>
+      <w:rPr>
+        <w:rFonts w:ascii="Symbol" w:hAnsi="Symbol" w:hint="default"/>
+        <w:sz w:val="20"/>
+      </w:rPr>
+    </w:lvl>
+    <w:lvl w:ilvl="1" w:tentative="1">
+      <w:start w:val="1"/>
+      <w:numFmt w:val="bullet"/>
+      <w:lvlText w:val="o"/>
+      <w:lvlJc w:val="left"/>
+      <w:pPr>
+        <w:tabs>
+          <w:tab w:val="num" w:pos="1440"/>
+        </w:tabs>
+        <w:ind w:left="1440" w:hanging="360"/>
+      </w:pPr>
+      <w:rPr>
+        <w:rFonts w:ascii="Courier New" w:hAnsi="Courier New" w:hint="default"/>
+        <w:sz w:val="20"/>
+      </w:rPr>
+    </w:lvl>
+    <w:lvl w:ilvl="2" w:tentative="1">
+      <w:start w:val="1"/>
+      <w:numFmt w:val="bullet"/>
+      <w:lvlText w:val=""/>
+      <w:lvlJc w:val="left"/>
+      <w:pPr>
+        <w:tabs>
+          <w:tab w:val="num" w:pos="2160"/>
+        </w:tabs>
+        <w:ind w:left="2160" w:hanging="360"/>
+      </w:pPr>
+      <w:rPr>
+        <w:rFonts w:ascii="Wingdings" w:hAnsi="Wingdings" w:hint="default"/>
+        <w:sz w:val="20"/>
+      </w:rPr>
+    </w:lvl>
+    <w:lvl w:ilvl="3" w:tentative="1">
+      <w:start w:val="1"/>
+      <w:numFmt w:val="bullet"/>
+      <w:lvlText w:val=""/>
+      <w:lvlJc w:val="left"/>
+      <w:pPr>
+        <w:tabs>
+          <w:tab w:val="num" w:pos="2880"/>
+        </w:tabs>
+        <w:ind w:left="2880" w:hanging="360"/>
+      </w:pPr>
+      <w:rPr>
+        <w:rFonts w:ascii="Wingdings" w:hAnsi="Wingdings" w:hint="default"/>
+        <w:sz w:val="20"/>
+      </w:rPr>
+    </w:lvl>
+    <w:lvl w:ilvl="4" w:tentative="1">
+      <w:start w:val="1"/>
+      <w:numFmt w:val="bullet"/>
+      <w:lvlText w:val=""/>
+      <w:lvlJc w:val="left"/>
+      <w:pPr>
+        <w:tabs>
+          <w:tab w:val="num" w:pos="3600"/>
+        </w:tabs>
+        <w:ind w:left="3600" w:hanging="360"/>
+      </w:pPr>
+      <w:rPr>
+        <w:rFonts w:ascii="Wingdings" w:hAnsi="Wingdings" w:hint="default"/>
+        <w:sz w:val="20"/>
+      </w:rPr>
+    </w:lvl>
+    <w:lvl w:ilvl="5" w:tentative="1">
+      <w:start w:val="1"/>
+      <w:numFmt w:val="bullet"/>
+      <w:lvlText w:val=""/>
+      <w:lvlJc w:val="left"/>
+      <w:pPr>
+        <w:tabs>
+          <w:tab w:val="num" w:pos="4320"/>
+        </w:tabs>
+        <w:ind w:left="4320" w:hanging="360"/>
+      </w:pPr>
+      <w:rPr>
+        <w:rFonts w:ascii="Wingdings" w:hAnsi="Wingdings" w:hint="default"/>
+        <w:sz w:val="20"/>
+      </w:rPr>
+    </w:lvl>
+    <w:lvl w:ilvl="6" w:tentative="1">
+      <w:start w:val="1"/>
+      <w:numFmt w:val="bullet"/>
+      <w:lvlText w:val=""/>
+      <w:lvlJc w:val="left"/>
+      <w:pPr>
+        <w:tabs>
+          <w:tab w:val="num" w:pos="5040"/>
+        </w:tabs>
+        <w:ind w:left="5040" w:hanging="360"/>
+      </w:pPr>
+      <w:rPr>
+        <w:rFonts w:ascii="Wingdings" w:hAnsi="Wingdings" w:hint="default"/>
+        <w:sz w:val="20"/>
+      </w:rPr>
+    </w:lvl>
+    <w:lvl w:ilvl="7" w:tentative="1">
+      <w:start w:val="1"/>
+      <w:numFmt w:val="bullet"/>
+      <w:lvlText w:val=""/>
+      <w:lvlJc w:val="left"/>
+      <w:pPr>
+        <w:tabs>
+          <w:tab w:val="num" w:pos="5760"/>
+        </w:tabs>
+        <w:ind w:left="5760" w:hanging="360"/>
+      </w:pPr>
+      <w:rPr>
+        <w:rFonts w:ascii="Wingdings" w:hAnsi="Wingdings" w:hint="default"/>
+        <w:sz w:val="20"/>
+      </w:rPr>
+    </w:lvl>
+    <w:lvl w:ilvl="8" w:tentative="1">
+      <w:start w:val="1"/>
+      <w:numFmt w:val="bullet"/>
+      <w:lvlText w:val=""/>
+      <w:lvlJc w:val="left"/>
+      <w:pPr>
+        <w:tabs>
+          <w:tab w:val="num" w:pos="6480"/>
+        </w:tabs>
+        <w:ind w:left="6480" w:hanging="360"/>
+      </w:pPr>
+      <w:rPr>
+        <w:rFonts w:ascii="Wingdings" w:hAnsi="Wingdings" w:hint="default"/>
+        <w:sz w:val="20"/>
+      </w:rPr>
+    </w:lvl>
+  </w:abstractNum>
+  <w:abstractNum w:abstractNumId="8" w15:restartNumberingAfterBreak="0">
+    <w:nsid w:val="33C01AC5"/>
+    <w:multiLevelType w:val="multilevel"/>
+    <w:tmpl w:val="3DCE6FAA"/>
+    <w:lvl w:ilvl="0">
+      <w:start w:val="1"/>
+      <w:numFmt w:val="bullet"/>
+      <w:lvlText w:val=""/>
+      <w:lvlJc w:val="left"/>
+      <w:pPr>
+        <w:tabs>
+          <w:tab w:val="num" w:pos="720"/>
+        </w:tabs>
+        <w:ind w:left="720" w:hanging="360"/>
+      </w:pPr>
+      <w:rPr>
+        <w:rFonts w:ascii="Symbol" w:hAnsi="Symbol" w:hint="default"/>
+        <w:sz w:val="20"/>
+      </w:rPr>
+    </w:lvl>
+    <w:lvl w:ilvl="1" w:tentative="1">
+      <w:start w:val="1"/>
+      <w:numFmt w:val="bullet"/>
+      <w:lvlText w:val="o"/>
+      <w:lvlJc w:val="left"/>
+      <w:pPr>
+        <w:tabs>
+          <w:tab w:val="num" w:pos="1440"/>
+        </w:tabs>
+        <w:ind w:left="1440" w:hanging="360"/>
+      </w:pPr>
+      <w:rPr>
+        <w:rFonts w:ascii="Courier New" w:hAnsi="Courier New" w:hint="default"/>
+        <w:sz w:val="20"/>
+      </w:rPr>
+    </w:lvl>
+    <w:lvl w:ilvl="2" w:tentative="1">
+      <w:start w:val="1"/>
+      <w:numFmt w:val="bullet"/>
+      <w:lvlText w:val=""/>
+      <w:lvlJc w:val="left"/>
+      <w:pPr>
+        <w:tabs>
+          <w:tab w:val="num" w:pos="2160"/>
+        </w:tabs>
+        <w:ind w:left="2160" w:hanging="360"/>
+      </w:pPr>
+      <w:rPr>
+        <w:rFonts w:ascii="Wingdings" w:hAnsi="Wingdings" w:hint="default"/>
+        <w:sz w:val="20"/>
+      </w:rPr>
+    </w:lvl>
+    <w:lvl w:ilvl="3" w:tentative="1">
+      <w:start w:val="1"/>
+      <w:numFmt w:val="bullet"/>
+      <w:lvlText w:val=""/>
+      <w:lvlJc w:val="left"/>
+      <w:pPr>
+        <w:tabs>
+          <w:tab w:val="num" w:pos="2880"/>
+        </w:tabs>
+        <w:ind w:left="2880" w:hanging="360"/>
+      </w:pPr>
+      <w:rPr>
+        <w:rFonts w:ascii="Wingdings" w:hAnsi="Wingdings" w:hint="default"/>
+        <w:sz w:val="20"/>
+      </w:rPr>
+    </w:lvl>
+    <w:lvl w:ilvl="4" w:tentative="1">
+      <w:start w:val="1"/>
+      <w:numFmt w:val="bullet"/>
+      <w:lvlText w:val=""/>
+      <w:lvlJc w:val="left"/>
+      <w:pPr>
+        <w:tabs>
+          <w:tab w:val="num" w:pos="3600"/>
+        </w:tabs>
+        <w:ind w:left="3600" w:hanging="360"/>
+      </w:pPr>
+      <w:rPr>
+        <w:rFonts w:ascii="Wingdings" w:hAnsi="Wingdings" w:hint="default"/>
+        <w:sz w:val="20"/>
+      </w:rPr>
+    </w:lvl>
+    <w:lvl w:ilvl="5" w:tentative="1">
+      <w:start w:val="1"/>
+      <w:numFmt w:val="bullet"/>
+      <w:lvlText w:val=""/>
+      <w:lvlJc w:val="left"/>
+      <w:pPr>
+        <w:tabs>
+          <w:tab w:val="num" w:pos="4320"/>
+        </w:tabs>
+        <w:ind w:left="4320" w:hanging="360"/>
+      </w:pPr>
+      <w:rPr>
+        <w:rFonts w:ascii="Wingdings" w:hAnsi="Wingdings" w:hint="default"/>
+        <w:sz w:val="20"/>
+      </w:rPr>
+    </w:lvl>
+    <w:lvl w:ilvl="6" w:tentative="1">
+      <w:start w:val="1"/>
+      <w:numFmt w:val="bullet"/>
+      <w:lvlText w:val=""/>
+      <w:lvlJc w:val="left"/>
+      <w:pPr>
+        <w:tabs>
+          <w:tab w:val="num" w:pos="5040"/>
+        </w:tabs>
+        <w:ind w:left="5040" w:hanging="360"/>
+      </w:pPr>
+      <w:rPr>
+        <w:rFonts w:ascii="Wingdings" w:hAnsi="Wingdings" w:hint="default"/>
+        <w:sz w:val="20"/>
+      </w:rPr>
+    </w:lvl>
+    <w:lvl w:ilvl="7" w:tentative="1">
+      <w:start w:val="1"/>
+      <w:numFmt w:val="bullet"/>
+      <w:lvlText w:val=""/>
+      <w:lvlJc w:val="left"/>
+      <w:pPr>
+        <w:tabs>
+          <w:tab w:val="num" w:pos="5760"/>
+        </w:tabs>
+        <w:ind w:left="5760" w:hanging="360"/>
+      </w:pPr>
+      <w:rPr>
+        <w:rFonts w:ascii="Wingdings" w:hAnsi="Wingdings" w:hint="default"/>
+        <w:sz w:val="20"/>
+      </w:rPr>
+    </w:lvl>
+    <w:lvl w:ilvl="8" w:tentative="1">
+      <w:start w:val="1"/>
+      <w:numFmt w:val="bullet"/>
+      <w:lvlText w:val=""/>
+      <w:lvlJc w:val="left"/>
+      <w:pPr>
+        <w:tabs>
+          <w:tab w:val="num" w:pos="6480"/>
+        </w:tabs>
+        <w:ind w:left="6480" w:hanging="360"/>
+      </w:pPr>
+      <w:rPr>
+        <w:rFonts w:ascii="Wingdings" w:hAnsi="Wingdings" w:hint="default"/>
+        <w:sz w:val="20"/>
+      </w:rPr>
+    </w:lvl>
+  </w:abstractNum>
+  <w:abstractNum w:abstractNumId="9" w15:restartNumberingAfterBreak="0">
+    <w:nsid w:val="5AB402AD"/>
+    <w:multiLevelType w:val="multilevel"/>
+    <w:tmpl w:val="C7E8A3F6"/>
+    <w:lvl w:ilvl="0">
+      <w:start w:val="1"/>
+      <w:numFmt w:val="bullet"/>
+      <w:lvlText w:val=""/>
+      <w:lvlJc w:val="left"/>
+      <w:pPr>
+        <w:tabs>
+          <w:tab w:val="num" w:pos="720"/>
+        </w:tabs>
+        <w:ind w:left="720" w:hanging="360"/>
+      </w:pPr>
+      <w:rPr>
+        <w:rFonts w:ascii="Symbol" w:hAnsi="Symbol" w:hint="default"/>
+        <w:sz w:val="20"/>
+      </w:rPr>
+    </w:lvl>
+    <w:lvl w:ilvl="1" w:tentative="1">
+      <w:start w:val="1"/>
+      <w:numFmt w:val="bullet"/>
+      <w:lvlText w:val="o"/>
+      <w:lvlJc w:val="left"/>
+      <w:pPr>
+        <w:tabs>
+          <w:tab w:val="num" w:pos="1440"/>
+        </w:tabs>
+        <w:ind w:left="1440" w:hanging="360"/>
+      </w:pPr>
+      <w:rPr>
+        <w:rFonts w:ascii="Courier New" w:hAnsi="Courier New" w:hint="default"/>
+        <w:sz w:val="20"/>
+      </w:rPr>
+    </w:lvl>
+    <w:lvl w:ilvl="2" w:tentative="1">
+      <w:start w:val="1"/>
+      <w:numFmt w:val="bullet"/>
+      <w:lvlText w:val=""/>
+      <w:lvlJc w:val="left"/>
+      <w:pPr>
+        <w:tabs>
+          <w:tab w:val="num" w:pos="2160"/>
+        </w:tabs>
+        <w:ind w:left="2160" w:hanging="360"/>
+      </w:pPr>
+      <w:rPr>
+        <w:rFonts w:ascii="Wingdings" w:hAnsi="Wingdings" w:hint="default"/>
+        <w:sz w:val="20"/>
+      </w:rPr>
+    </w:lvl>
+    <w:lvl w:ilvl="3" w:tentative="1">
+      <w:start w:val="1"/>
+      <w:numFmt w:val="bullet"/>
+      <w:lvlText w:val=""/>
+      <w:lvlJc w:val="left"/>
+      <w:pPr>
+        <w:tabs>
+          <w:tab w:val="num" w:pos="2880"/>
+        </w:tabs>
+        <w:ind w:left="2880" w:hanging="360"/>
+      </w:pPr>
+      <w:rPr>
+        <w:rFonts w:ascii="Wingdings" w:hAnsi="Wingdings" w:hint="default"/>
+        <w:sz w:val="20"/>
+      </w:rPr>
+    </w:lvl>
+    <w:lvl w:ilvl="4" w:tentative="1">
+      <w:start w:val="1"/>
+      <w:numFmt w:val="bullet"/>
+      <w:lvlText w:val=""/>
+      <w:lvlJc w:val="left"/>
+      <w:pPr>
+        <w:tabs>
+          <w:tab w:val="num" w:pos="3600"/>
+        </w:tabs>
+        <w:ind w:left="3600" w:hanging="360"/>
+      </w:pPr>
+      <w:rPr>
+        <w:rFonts w:ascii="Wingdings" w:hAnsi="Wingdings" w:hint="default"/>
+        <w:sz w:val="20"/>
+      </w:rPr>
+    </w:lvl>
+    <w:lvl w:ilvl="5" w:tentative="1">
+      <w:start w:val="1"/>
+      <w:numFmt w:val="bullet"/>
+      <w:lvlText w:val=""/>
+      <w:lvlJc w:val="left"/>
+      <w:pPr>
+        <w:tabs>
+          <w:tab w:val="num" w:pos="4320"/>
+        </w:tabs>
+        <w:ind w:left="4320" w:hanging="360"/>
+      </w:pPr>
+      <w:rPr>
+        <w:rFonts w:ascii="Wingdings" w:hAnsi="Wingdings" w:hint="default"/>
+        <w:sz w:val="20"/>
+      </w:rPr>
+    </w:lvl>
+    <w:lvl w:ilvl="6" w:tentative="1">
+      <w:start w:val="1"/>
+      <w:numFmt w:val="bullet"/>
+      <w:lvlText w:val=""/>
+      <w:lvlJc w:val="left"/>
+      <w:pPr>
+        <w:tabs>
+          <w:tab w:val="num" w:pos="5040"/>
+        </w:tabs>
+        <w:ind w:left="5040" w:hanging="360"/>
+      </w:pPr>
+      <w:rPr>
+        <w:rFonts w:ascii="Wingdings" w:hAnsi="Wingdings" w:hint="default"/>
+        <w:sz w:val="20"/>
+      </w:rPr>
+    </w:lvl>
+    <w:lvl w:ilvl="7" w:tentative="1">
+      <w:start w:val="1"/>
+      <w:numFmt w:val="bullet"/>
+      <w:lvlText w:val=""/>
+      <w:lvlJc w:val="left"/>
+      <w:pPr>
+        <w:tabs>
+          <w:tab w:val="num" w:pos="5760"/>
+        </w:tabs>
+        <w:ind w:left="5760" w:hanging="360"/>
+      </w:pPr>
+      <w:rPr>
+        <w:rFonts w:ascii="Wingdings" w:hAnsi="Wingdings" w:hint="default"/>
+        <w:sz w:val="20"/>
+      </w:rPr>
+    </w:lvl>
+    <w:lvl w:ilvl="8" w:tentative="1">
+      <w:start w:val="1"/>
+      <w:numFmt w:val="bullet"/>
+      <w:lvlText w:val=""/>
+      <w:lvlJc w:val="left"/>
+      <w:pPr>
+        <w:tabs>
+          <w:tab w:val="num" w:pos="6480"/>
+        </w:tabs>
+        <w:ind w:left="6480" w:hanging="360"/>
+      </w:pPr>
+      <w:rPr>
+        <w:rFonts w:ascii="Wingdings" w:hAnsi="Wingdings" w:hint="default"/>
+        <w:sz w:val="20"/>
+      </w:rPr>
+    </w:lvl>
+  </w:abstractNum>
+  <w:abstractNum w:abstractNumId="10" w15:restartNumberingAfterBreak="0">
+    <w:nsid w:val="5B017AE2"/>
+    <w:multiLevelType w:val="multilevel"/>
+    <w:tmpl w:val="246CB462"/>
+    <w:lvl w:ilvl="0">
+      <w:start w:val="1"/>
+      <w:numFmt w:val="bullet"/>
+      <w:lvlText w:val=""/>
+      <w:lvlJc w:val="left"/>
+      <w:pPr>
+        <w:tabs>
+          <w:tab w:val="num" w:pos="720"/>
+        </w:tabs>
+        <w:ind w:left="720" w:hanging="360"/>
+      </w:pPr>
+      <w:rPr>
+        <w:rFonts w:ascii="Symbol" w:hAnsi="Symbol" w:hint="default"/>
+        <w:sz w:val="20"/>
+      </w:rPr>
+    </w:lvl>
+    <w:lvl w:ilvl="1" w:tentative="1">
+      <w:start w:val="1"/>
+      <w:numFmt w:val="bullet"/>
+      <w:lvlText w:val="o"/>
+      <w:lvlJc w:val="left"/>
+      <w:pPr>
+        <w:tabs>
+          <w:tab w:val="num" w:pos="1440"/>
+        </w:tabs>
+        <w:ind w:left="1440" w:hanging="360"/>
+      </w:pPr>
+      <w:rPr>
+        <w:rFonts w:ascii="Courier New" w:hAnsi="Courier New" w:hint="default"/>
+        <w:sz w:val="20"/>
+      </w:rPr>
+    </w:lvl>
+    <w:lvl w:ilvl="2" w:tentative="1">
+      <w:start w:val="1"/>
+      <w:numFmt w:val="bullet"/>
+      <w:lvlText w:val=""/>
+      <w:lvlJc w:val="left"/>
+      <w:pPr>
+        <w:tabs>
+          <w:tab w:val="num" w:pos="2160"/>
+        </w:tabs>
+        <w:ind w:left="2160" w:hanging="360"/>
+      </w:pPr>
+      <w:rPr>
+        <w:rFonts w:ascii="Wingdings" w:hAnsi="Wingdings" w:hint="default"/>
+        <w:sz w:val="20"/>
+      </w:rPr>
+    </w:lvl>
+    <w:lvl w:ilvl="3" w:tentative="1">
+      <w:start w:val="1"/>
+      <w:numFmt w:val="bullet"/>
+      <w:lvlText w:val=""/>
+      <w:lvlJc w:val="left"/>
+      <w:pPr>
+        <w:tabs>
+          <w:tab w:val="num" w:pos="2880"/>
+        </w:tabs>
+        <w:ind w:left="2880" w:hanging="360"/>
+      </w:pPr>
+      <w:rPr>
+        <w:rFonts w:ascii="Wingdings" w:hAnsi="Wingdings" w:hint="default"/>
+        <w:sz w:val="20"/>
+      </w:rPr>
+    </w:lvl>
+    <w:lvl w:ilvl="4" w:tentative="1">
+      <w:start w:val="1"/>
+      <w:numFmt w:val="bullet"/>
+      <w:lvlText w:val=""/>
+      <w:lvlJc w:val="left"/>
+      <w:pPr>
+        <w:tabs>
+          <w:tab w:val="num" w:pos="3600"/>
+        </w:tabs>
+        <w:ind w:left="3600" w:hanging="360"/>
+      </w:pPr>
+      <w:rPr>
+        <w:rFonts w:ascii="Wingdings" w:hAnsi="Wingdings" w:hint="default"/>
+        <w:sz w:val="20"/>
+      </w:rPr>
+    </w:lvl>
+    <w:lvl w:ilvl="5" w:tentative="1">
+      <w:start w:val="1"/>
+      <w:numFmt w:val="bullet"/>
+      <w:lvlText w:val=""/>
+      <w:lvlJc w:val="left"/>
+      <w:pPr>
+        <w:tabs>
+          <w:tab w:val="num" w:pos="4320"/>
+        </w:tabs>
+        <w:ind w:left="4320" w:hanging="360"/>
+      </w:pPr>
+      <w:rPr>
+        <w:rFonts w:ascii="Wingdings" w:hAnsi="Wingdings" w:hint="default"/>
+        <w:sz w:val="20"/>
+      </w:rPr>
+    </w:lvl>
+    <w:lvl w:ilvl="6" w:tentative="1">
+      <w:start w:val="1"/>
+      <w:numFmt w:val="bullet"/>
+      <w:lvlText w:val=""/>
+      <w:lvlJc w:val="left"/>
+      <w:pPr>
+        <w:tabs>
+          <w:tab w:val="num" w:pos="5040"/>
+        </w:tabs>
+        <w:ind w:left="5040" w:hanging="360"/>
+      </w:pPr>
+      <w:rPr>
+        <w:rFonts w:ascii="Wingdings" w:hAnsi="Wingdings" w:hint="default"/>
+        <w:sz w:val="20"/>
+      </w:rPr>
+    </w:lvl>
+    <w:lvl w:ilvl="7" w:tentative="1">
+      <w:start w:val="1"/>
+      <w:numFmt w:val="bullet"/>
+      <w:lvlText w:val=""/>
+      <w:lvlJc w:val="left"/>
+      <w:pPr>
+        <w:tabs>
+          <w:tab w:val="num" w:pos="5760"/>
+        </w:tabs>
+        <w:ind w:left="5760" w:hanging="360"/>
+      </w:pPr>
+      <w:rPr>
+        <w:rFonts w:ascii="Wingdings" w:hAnsi="Wingdings" w:hint="default"/>
+        <w:sz w:val="20"/>
+      </w:rPr>
+    </w:lvl>
+    <w:lvl w:ilvl="8" w:tentative="1">
+      <w:start w:val="1"/>
+      <w:numFmt w:val="bullet"/>
+      <w:lvlText w:val=""/>
+      <w:lvlJc w:val="left"/>
+      <w:pPr>
+        <w:tabs>
+          <w:tab w:val="num" w:pos="6480"/>
+        </w:tabs>
+        <w:ind w:left="6480" w:hanging="360"/>
+      </w:pPr>
+      <w:rPr>
+        <w:rFonts w:ascii="Wingdings" w:hAnsi="Wingdings" w:hint="default"/>
+        <w:sz w:val="20"/>
+      </w:rPr>
+    </w:lvl>
+  </w:abstractNum>
+  <w:abstractNum w:abstractNumId="11" w15:restartNumberingAfterBreak="0">
     <w:nsid w:val="640B5225"/>
     <w:multiLevelType w:val="multilevel"/>
     <w:tmpl w:val="57C47EC8"/>
@@ -2828,23 +4652,193 @@
       </w:rPr>
     </w:lvl>
   </w:abstractNum>
+  <w:abstractNum w:abstractNumId="12" w15:restartNumberingAfterBreak="0">
+    <w:nsid w:val="66103C13"/>
+    <w:multiLevelType w:val="multilevel"/>
+    <w:tmpl w:val="E556D360"/>
+    <w:lvl w:ilvl="0">
+      <w:start w:val="1"/>
+      <w:numFmt w:val="bullet"/>
+      <w:lvlText w:val=""/>
+      <w:lvlJc w:val="left"/>
+      <w:pPr>
+        <w:tabs>
+          <w:tab w:val="num" w:pos="720"/>
+        </w:tabs>
+        <w:ind w:left="720" w:hanging="360"/>
+      </w:pPr>
+      <w:rPr>
+        <w:rFonts w:ascii="Symbol" w:hAnsi="Symbol" w:hint="default"/>
+        <w:sz w:val="20"/>
+      </w:rPr>
+    </w:lvl>
+    <w:lvl w:ilvl="1" w:tentative="1">
+      <w:start w:val="1"/>
+      <w:numFmt w:val="bullet"/>
+      <w:lvlText w:val="o"/>
+      <w:lvlJc w:val="left"/>
+      <w:pPr>
+        <w:tabs>
+          <w:tab w:val="num" w:pos="1440"/>
+        </w:tabs>
+        <w:ind w:left="1440" w:hanging="360"/>
+      </w:pPr>
+      <w:rPr>
+        <w:rFonts w:ascii="Courier New" w:hAnsi="Courier New" w:hint="default"/>
+        <w:sz w:val="20"/>
+      </w:rPr>
+    </w:lvl>
+    <w:lvl w:ilvl="2" w:tentative="1">
+      <w:start w:val="1"/>
+      <w:numFmt w:val="bullet"/>
+      <w:lvlText w:val=""/>
+      <w:lvlJc w:val="left"/>
+      <w:pPr>
+        <w:tabs>
+          <w:tab w:val="num" w:pos="2160"/>
+        </w:tabs>
+        <w:ind w:left="2160" w:hanging="360"/>
+      </w:pPr>
+      <w:rPr>
+        <w:rFonts w:ascii="Wingdings" w:hAnsi="Wingdings" w:hint="default"/>
+        <w:sz w:val="20"/>
+      </w:rPr>
+    </w:lvl>
+    <w:lvl w:ilvl="3" w:tentative="1">
+      <w:start w:val="1"/>
+      <w:numFmt w:val="bullet"/>
+      <w:lvlText w:val=""/>
+      <w:lvlJc w:val="left"/>
+      <w:pPr>
+        <w:tabs>
+          <w:tab w:val="num" w:pos="2880"/>
+        </w:tabs>
+        <w:ind w:left="2880" w:hanging="360"/>
+      </w:pPr>
+      <w:rPr>
+        <w:rFonts w:ascii="Wingdings" w:hAnsi="Wingdings" w:hint="default"/>
+        <w:sz w:val="20"/>
+      </w:rPr>
+    </w:lvl>
+    <w:lvl w:ilvl="4" w:tentative="1">
+      <w:start w:val="1"/>
+      <w:numFmt w:val="bullet"/>
+      <w:lvlText w:val=""/>
+      <w:lvlJc w:val="left"/>
+      <w:pPr>
+        <w:tabs>
+          <w:tab w:val="num" w:pos="3600"/>
+        </w:tabs>
+        <w:ind w:left="3600" w:hanging="360"/>
+      </w:pPr>
+      <w:rPr>
+        <w:rFonts w:ascii="Wingdings" w:hAnsi="Wingdings" w:hint="default"/>
+        <w:sz w:val="20"/>
+      </w:rPr>
+    </w:lvl>
+    <w:lvl w:ilvl="5" w:tentative="1">
+      <w:start w:val="1"/>
+      <w:numFmt w:val="bullet"/>
+      <w:lvlText w:val=""/>
+      <w:lvlJc w:val="left"/>
+      <w:pPr>
+        <w:tabs>
+          <w:tab w:val="num" w:pos="4320"/>
+        </w:tabs>
+        <w:ind w:left="4320" w:hanging="360"/>
+      </w:pPr>
+      <w:rPr>
+        <w:rFonts w:ascii="Wingdings" w:hAnsi="Wingdings" w:hint="default"/>
+        <w:sz w:val="20"/>
+      </w:rPr>
+    </w:lvl>
+    <w:lvl w:ilvl="6" w:tentative="1">
+      <w:start w:val="1"/>
+      <w:numFmt w:val="bullet"/>
+      <w:lvlText w:val=""/>
+      <w:lvlJc w:val="left"/>
+      <w:pPr>
+        <w:tabs>
+          <w:tab w:val="num" w:pos="5040"/>
+        </w:tabs>
+        <w:ind w:left="5040" w:hanging="360"/>
+      </w:pPr>
+      <w:rPr>
+        <w:rFonts w:ascii="Wingdings" w:hAnsi="Wingdings" w:hint="default"/>
+        <w:sz w:val="20"/>
+      </w:rPr>
+    </w:lvl>
+    <w:lvl w:ilvl="7" w:tentative="1">
+      <w:start w:val="1"/>
+      <w:numFmt w:val="bullet"/>
+      <w:lvlText w:val=""/>
+      <w:lvlJc w:val="left"/>
+      <w:pPr>
+        <w:tabs>
+          <w:tab w:val="num" w:pos="5760"/>
+        </w:tabs>
+        <w:ind w:left="5760" w:hanging="360"/>
+      </w:pPr>
+      <w:rPr>
+        <w:rFonts w:ascii="Wingdings" w:hAnsi="Wingdings" w:hint="default"/>
+        <w:sz w:val="20"/>
+      </w:rPr>
+    </w:lvl>
+    <w:lvl w:ilvl="8" w:tentative="1">
+      <w:start w:val="1"/>
+      <w:numFmt w:val="bullet"/>
+      <w:lvlText w:val=""/>
+      <w:lvlJc w:val="left"/>
+      <w:pPr>
+        <w:tabs>
+          <w:tab w:val="num" w:pos="6480"/>
+        </w:tabs>
+        <w:ind w:left="6480" w:hanging="360"/>
+      </w:pPr>
+      <w:rPr>
+        <w:rFonts w:ascii="Wingdings" w:hAnsi="Wingdings" w:hint="default"/>
+        <w:sz w:val="20"/>
+      </w:rPr>
+    </w:lvl>
+  </w:abstractNum>
   <w:num w:numId="1" w16cid:durableId="751703640">
+    <w:abstractNumId w:val="11"/>
+  </w:num>
+  <w:num w:numId="2" w16cid:durableId="21715846">
     <w:abstractNumId w:val="5"/>
   </w:num>
-  <w:num w:numId="2" w16cid:durableId="21715846">
-    <w:abstractNumId w:val="3"/>
-  </w:num>
   <w:num w:numId="3" w16cid:durableId="2050376029">
-    <w:abstractNumId w:val="4"/>
+    <w:abstractNumId w:val="6"/>
   </w:num>
   <w:num w:numId="4" w16cid:durableId="457534486">
     <w:abstractNumId w:val="0"/>
   </w:num>
   <w:num w:numId="5" w16cid:durableId="1239827093">
+    <w:abstractNumId w:val="4"/>
+  </w:num>
+  <w:num w:numId="6" w16cid:durableId="1316450997">
     <w:abstractNumId w:val="2"/>
   </w:num>
-  <w:num w:numId="6" w16cid:durableId="1316450997">
+  <w:num w:numId="7" w16cid:durableId="1994601180">
+    <w:abstractNumId w:val="12"/>
+  </w:num>
+  <w:num w:numId="8" w16cid:durableId="1883636522">
+    <w:abstractNumId w:val="3"/>
+  </w:num>
+  <w:num w:numId="9" w16cid:durableId="1783920251">
+    <w:abstractNumId w:val="10"/>
+  </w:num>
+  <w:num w:numId="10" w16cid:durableId="1180389444">
+    <w:abstractNumId w:val="9"/>
+  </w:num>
+  <w:num w:numId="11" w16cid:durableId="154224981">
     <w:abstractNumId w:val="1"/>
+  </w:num>
+  <w:num w:numId="12" w16cid:durableId="1914503659">
+    <w:abstractNumId w:val="7"/>
+  </w:num>
+  <w:num w:numId="13" w16cid:durableId="716509140">
+    <w:abstractNumId w:val="8"/>
   </w:num>
 </w:numbering>
 </file>
@@ -3285,7 +5279,6 @@
   <w:style w:type="character" w:default="1" w:styleId="DefaultParagraphFont">
     <w:name w:val="Default Paragraph Font"/>
     <w:uiPriority w:val="1"/>
-    <w:semiHidden/>
     <w:unhideWhenUsed/>
   </w:style>
   <w:style w:type="table" w:default="1" w:styleId="TableNormal">
@@ -3447,7 +5440,6 @@
     <w:name w:val="Normal (Web)"/>
     <w:basedOn w:val="Normal"/>
     <w:uiPriority w:val="99"/>
-    <w:semiHidden/>
     <w:unhideWhenUsed/>
     <w:rsid w:val="000873D4"/>
     <w:pPr>
@@ -3545,6 +5537,18 @@
       <w:kern w:val="28"/>
       <w:sz w:val="56"/>
       <w:szCs w:val="56"/>
+    </w:rPr>
+  </w:style>
+  <w:style w:type="character" w:styleId="FollowedHyperlink">
+    <w:name w:val="FollowedHyperlink"/>
+    <w:basedOn w:val="DefaultParagraphFont"/>
+    <w:uiPriority w:val="99"/>
+    <w:semiHidden/>
+    <w:unhideWhenUsed/>
+    <w:rsid w:val="00101A68"/>
+    <w:rPr>
+      <w:color w:val="954F72" w:themeColor="followedHyperlink"/>
+      <w:u w:val="single"/>
     </w:rPr>
   </w:style>
 </w:styles>

</xml_diff>